<commit_message>
fixed a bug in the stated size of values in the .vasc header
</commit_message>
<xml_diff>
--- a/docs/vasc.docx
+++ b/docs/vasc.docx
@@ -4,7 +4,7 @@
   <w:body>
     <w:p>
       <w:pPr>
-        <w:pStyle w:val="667"/>
+        <w:pStyle w:val="889"/>
         <w:pBdr/>
         <w:spacing/>
         <w:ind/>
@@ -37,10 +37,16 @@
           <w:color w:val="385724" w:themeColor="accent6" w:themeShade="80"/>
         </w:rPr>
       </w:r>
+      <w:r>
+        <w:rPr>
+          <w:color w:val="385724" w:themeColor="accent6" w:themeShade="80"/>
+          <w:highlight w:val="none"/>
+        </w:rPr>
+      </w:r>
     </w:p>
     <w:p>
       <w:pPr>
-        <w:pStyle w:val="667"/>
+        <w:pStyle w:val="889"/>
         <w:pBdr/>
         <w:spacing/>
         <w:ind/>
@@ -63,11 +69,15 @@
         <w:tab/>
         <w:t xml:space="preserve">uint8</w:t>
       </w:r>
-      <w:r/>
+      <w:r>
+        <w:rPr>
+          <w:highlight w:val="none"/>
+        </w:rPr>
+      </w:r>
     </w:p>
     <w:p>
       <w:pPr>
-        <w:pStyle w:val="667"/>
+        <w:pStyle w:val="889"/>
         <w:pBdr/>
         <w:spacing/>
         <w:ind/>
@@ -89,7 +99,7 @@
         </w:rPr>
         <w:tab/>
         <w:tab/>
-        <w:t xml:space="preserve">uint64</w:t>
+        <w:t xml:space="preserve">uint32</w:t>
         <w:tab/>
         <w:tab/>
       </w:r>
@@ -105,10 +115,16 @@
           <w:color w:val="385724" w:themeColor="accent6" w:themeShade="80"/>
         </w:rPr>
       </w:r>
+      <w:r>
+        <w:rPr>
+          <w:color w:val="385724" w:themeColor="accent6" w:themeShade="80"/>
+          <w:highlight w:val="none"/>
+        </w:rPr>
+      </w:r>
     </w:p>
     <w:p>
       <w:pPr>
-        <w:pStyle w:val="667"/>
+        <w:pStyle w:val="889"/>
         <w:pBdr/>
         <w:spacing/>
         <w:ind/>
@@ -130,7 +146,7 @@
         </w:rPr>
         <w:tab/>
         <w:tab/>
-        <w:t xml:space="preserve">uint64</w:t>
+        <w:t xml:space="preserve">uint32</w:t>
         <w:tab/>
         <w:tab/>
       </w:r>
@@ -146,10 +162,16 @@
           <w:color w:val="385724" w:themeColor="accent6" w:themeShade="80"/>
         </w:rPr>
       </w:r>
+      <w:r>
+        <w:rPr>
+          <w:color w:val="385724" w:themeColor="accent6" w:themeShade="80"/>
+          <w:highlight w:val="none"/>
+        </w:rPr>
+      </w:r>
     </w:p>
     <w:p>
       <w:pPr>
-        <w:pStyle w:val="667"/>
+        <w:pStyle w:val="889"/>
         <w:pBdr/>
         <w:spacing/>
         <w:ind/>
@@ -187,10 +209,16 @@
           <w:color w:val="385724" w:themeColor="accent6" w:themeShade="80"/>
         </w:rPr>
       </w:r>
+      <w:r>
+        <w:rPr>
+          <w:color w:val="385724" w:themeColor="accent6" w:themeShade="80"/>
+          <w:highlight w:val="none"/>
+        </w:rPr>
+      </w:r>
     </w:p>
     <w:p>
       <w:pPr>
-        <w:pStyle w:val="667"/>
+        <w:pStyle w:val="889"/>
         <w:pBdr/>
         <w:spacing/>
         <w:ind/>
@@ -228,10 +256,16 @@
           <w:color w:val="385724" w:themeColor="accent6" w:themeShade="80"/>
         </w:rPr>
       </w:r>
+      <w:r>
+        <w:rPr>
+          <w:color w:val="385724" w:themeColor="accent6" w:themeShade="80"/>
+          <w:highlight w:val="none"/>
+        </w:rPr>
+      </w:r>
     </w:p>
     <w:p>
       <w:pPr>
-        <w:pStyle w:val="667"/>
+        <w:pStyle w:val="889"/>
         <w:pBdr/>
         <w:spacing/>
         <w:ind/>
@@ -267,30 +301,29 @@
       <w:r>
         <w:rPr>
           <w:color w:val="385724" w:themeColor="accent6" w:themeShade="80"/>
-          <w:highlight w:val="none"/>
         </w:rPr>
       </w:r>
       <w:r>
         <w:rPr>
           <w:color w:val="385724" w:themeColor="accent6" w:themeShade="80"/>
+          <w:highlight w:val="none"/>
         </w:rPr>
       </w:r>
     </w:p>
     <w:p>
       <w:pPr>
-        <w:pStyle w:val="667"/>
+        <w:pStyle w:val="889"/>
         <w:pBdr/>
         <w:spacing/>
         <w:ind/>
         <w:rPr/>
       </w:pPr>
-      <w:r/>
       <w:r/>
       <w:r/>
     </w:p>
     <w:p>
       <w:pPr>
-        <w:pStyle w:val="667"/>
+        <w:pStyle w:val="889"/>
         <w:pBdr/>
         <w:spacing/>
         <w:ind/>
@@ -304,11 +337,15 @@
         </w:rPr>
         <w:t xml:space="preserve">EDGES</w:t>
       </w:r>
-      <w:r/>
+      <w:r>
+        <w:rPr>
+          <w:highlight w:val="none"/>
+        </w:rPr>
+      </w:r>
     </w:p>
     <w:p>
       <w:pPr>
-        <w:pStyle w:val="667"/>
+        <w:pStyle w:val="889"/>
         <w:pBdr/>
         <w:spacing/>
         <w:ind/>
@@ -361,10 +398,16 @@
           <w:color w:val="385724" w:themeColor="accent6" w:themeShade="80"/>
         </w:rPr>
       </w:r>
+      <w:r>
+        <w:rPr>
+          <w:color w:val="385724" w:themeColor="accent6" w:themeShade="80"/>
+          <w:highlight w:val="none"/>
+        </w:rPr>
+      </w:r>
     </w:p>
     <w:p>
       <w:pPr>
-        <w:pStyle w:val="667"/>
+        <w:pStyle w:val="889"/>
         <w:pBdr/>
         <w:spacing/>
         <w:ind/>
@@ -418,10 +461,16 @@
           <w:highlight w:val="none"/>
         </w:rPr>
       </w:r>
+      <w:r>
+        <w:rPr>
+          <w:color w:val="385724" w:themeColor="accent6" w:themeShade="80"/>
+          <w:highlight w:val="none"/>
+        </w:rPr>
+      </w:r>
     </w:p>
     <w:p>
       <w:pPr>
-        <w:pStyle w:val="667"/>
+        <w:pStyle w:val="889"/>
         <w:pBdr/>
         <w:spacing/>
         <w:ind/>
@@ -468,7 +517,7 @@
     </w:p>
     <w:p>
       <w:pPr>
-        <w:pStyle w:val="667"/>
+        <w:pStyle w:val="889"/>
         <w:pBdr/>
         <w:spacing/>
         <w:ind/>
@@ -516,7 +565,7 @@
     </w:p>
     <w:p>
       <w:pPr>
-        <w:pStyle w:val="667"/>
+        <w:pStyle w:val="889"/>
         <w:pBdr/>
         <w:spacing/>
         <w:ind/>
@@ -564,7 +613,7 @@
     </w:p>
     <w:p>
       <w:pPr>
-        <w:pStyle w:val="667"/>
+        <w:pStyle w:val="889"/>
         <w:pBdr/>
         <w:spacing/>
         <w:ind/>
@@ -578,11 +627,15 @@
         </w:rPr>
         <w:t xml:space="preserve">...</w:t>
       </w:r>
-      <w:r/>
+      <w:r>
+        <w:rPr>
+          <w:highlight w:val="none"/>
+        </w:rPr>
+      </w:r>
     </w:p>
     <w:p>
       <w:pPr>
-        <w:pStyle w:val="667"/>
+        <w:pStyle w:val="889"/>
         <w:pBdr/>
         <w:spacing/>
         <w:ind/>
@@ -615,11 +668,15 @@
         </w:rPr>
         <w:t xml:space="preserve">// index of the first node of edge m</w:t>
       </w:r>
-      <w:r/>
+      <w:r>
+        <w:rPr>
+          <w:highlight w:val="none"/>
+        </w:rPr>
+      </w:r>
     </w:p>
     <w:p>
       <w:pPr>
-        <w:pStyle w:val="667"/>
+        <w:pStyle w:val="889"/>
         <w:pBdr/>
         <w:spacing/>
         <w:ind/>
@@ -658,10 +715,16 @@
           <w:color w:val="385724" w:themeColor="accent6" w:themeShade="80"/>
         </w:rPr>
       </w:r>
+      <w:r>
+        <w:rPr>
+          <w:color w:val="385724" w:themeColor="accent6" w:themeShade="80"/>
+          <w:highlight w:val="none"/>
+        </w:rPr>
+      </w:r>
     </w:p>
     <w:p>
       <w:pPr>
-        <w:pStyle w:val="667"/>
+        <w:pStyle w:val="889"/>
         <w:pBdr/>
         <w:spacing/>
         <w:ind/>
@@ -696,18 +759,18 @@
       <w:r>
         <w:rPr>
           <w:color w:val="385724" w:themeColor="accent6" w:themeShade="80"/>
-          <w:highlight w:val="none"/>
         </w:rPr>
       </w:r>
       <w:r>
         <w:rPr>
           <w:color w:val="385724" w:themeColor="accent6" w:themeShade="80"/>
+          <w:highlight w:val="none"/>
         </w:rPr>
       </w:r>
     </w:p>
     <w:p>
       <w:pPr>
-        <w:pStyle w:val="667"/>
+        <w:pStyle w:val="889"/>
         <w:pBdr/>
         <w:spacing/>
         <w:ind/>
@@ -755,7 +818,7 @@
     </w:p>
     <w:p>
       <w:pPr>
-        <w:pStyle w:val="667"/>
+        <w:pStyle w:val="889"/>
         <w:pBdr/>
         <w:spacing/>
         <w:ind/>
@@ -792,10 +855,15 @@
           <w:highlight w:val="none"/>
         </w:rPr>
       </w:r>
+      <w:r>
+        <w:rPr>
+          <w:highlight w:val="none"/>
+        </w:rPr>
+      </w:r>
     </w:p>
     <w:p>
       <w:pPr>
-        <w:pStyle w:val="667"/>
+        <w:pStyle w:val="889"/>
         <w:pBdr/>
         <w:spacing/>
         <w:ind/>
@@ -821,7 +889,7 @@
     </w:p>
     <w:p>
       <w:pPr>
-        <w:pStyle w:val="667"/>
+        <w:pStyle w:val="889"/>
         <w:pBdr/>
         <w:spacing/>
         <w:ind/>
@@ -840,10 +908,15 @@
           <w:highlight w:val="none"/>
         </w:rPr>
       </w:r>
+      <w:r>
+        <w:rPr>
+          <w:highlight w:val="none"/>
+        </w:rPr>
+      </w:r>
     </w:p>
     <w:p>
       <w:pPr>
-        <w:pStyle w:val="667"/>
+        <w:pStyle w:val="889"/>
         <w:pBdr/>
         <w:spacing/>
         <w:ind/>
@@ -879,10 +952,15 @@
           <w:highlight w:val="none"/>
         </w:rPr>
       </w:r>
+      <w:r>
+        <w:rPr>
+          <w:highlight w:val="none"/>
+        </w:rPr>
+      </w:r>
     </w:p>
     <w:p>
       <w:pPr>
-        <w:pStyle w:val="667"/>
+        <w:pStyle w:val="889"/>
         <w:pBdr/>
         <w:spacing/>
         <w:ind/>
@@ -901,10 +979,15 @@
           <w:highlight w:val="none"/>
         </w:rPr>
       </w:r>
+      <w:r>
+        <w:rPr>
+          <w:highlight w:val="none"/>
+        </w:rPr>
+      </w:r>
     </w:p>
     <w:p>
       <w:pPr>
-        <w:pStyle w:val="667"/>
+        <w:pStyle w:val="889"/>
         <w:pBdr/>
         <w:spacing/>
         <w:ind/>
@@ -942,10 +1025,16 @@
           <w:highlight w:val="none"/>
         </w:rPr>
       </w:r>
+      <w:r>
+        <w:rPr>
+          <w:color w:val="385724" w:themeColor="accent6" w:themeShade="80"/>
+          <w:highlight w:val="none"/>
+        </w:rPr>
+      </w:r>
     </w:p>
     <w:p>
       <w:pPr>
-        <w:pStyle w:val="667"/>
+        <w:pStyle w:val="889"/>
         <w:pBdr/>
         <w:spacing/>
         <w:ind/>
@@ -989,10 +1078,16 @@
           <w:highlight w:val="none"/>
         </w:rPr>
       </w:r>
+      <w:r>
+        <w:rPr>
+          <w:color w:val="385724" w:themeColor="accent6" w:themeShade="80"/>
+          <w:highlight w:val="none"/>
+        </w:rPr>
+      </w:r>
     </w:p>
     <w:p>
       <w:pPr>
-        <w:pStyle w:val="667"/>
+        <w:pStyle w:val="889"/>
         <w:pBdr/>
         <w:spacing/>
         <w:ind/>
@@ -1031,10 +1126,16 @@
           <w:highlight w:val="none"/>
         </w:rPr>
       </w:r>
+      <w:r>
+        <w:rPr>
+          <w:color w:val="385724" w:themeColor="accent6" w:themeShade="80"/>
+          <w:highlight w:val="none"/>
+        </w:rPr>
+      </w:r>
     </w:p>
     <w:p>
       <w:pPr>
-        <w:pStyle w:val="667"/>
+        <w:pStyle w:val="889"/>
         <w:pBdr/>
         <w:spacing/>
         <w:ind/>
@@ -1053,10 +1154,15 @@
           <w:highlight w:val="none"/>
         </w:rPr>
       </w:r>
+      <w:r>
+        <w:rPr>
+          <w:highlight w:val="none"/>
+        </w:rPr>
+      </w:r>
     </w:p>
     <w:p>
       <w:pPr>
-        <w:pStyle w:val="667"/>
+        <w:pStyle w:val="889"/>
         <w:pBdr/>
         <w:spacing/>
         <w:ind/>
@@ -1095,10 +1201,16 @@
           <w:highlight w:val="none"/>
         </w:rPr>
       </w:r>
+      <w:r>
+        <w:rPr>
+          <w:color w:val="385724" w:themeColor="accent6" w:themeShade="80"/>
+          <w:highlight w:val="none"/>
+        </w:rPr>
+      </w:r>
     </w:p>
     <w:p>
       <w:pPr>
-        <w:pStyle w:val="667"/>
+        <w:pStyle w:val="889"/>
         <w:pBdr/>
         <w:spacing/>
         <w:ind/>
@@ -1135,10 +1247,15 @@
           <w:highlight w:val="none"/>
         </w:rPr>
       </w:r>
+      <w:r>
+        <w:rPr>
+          <w:highlight w:val="none"/>
+        </w:rPr>
+      </w:r>
     </w:p>
     <w:p>
       <w:pPr>
-        <w:pStyle w:val="667"/>
+        <w:pStyle w:val="889"/>
         <w:pBdr/>
         <w:spacing/>
         <w:ind/>
@@ -1177,10 +1294,16 @@
           <w:highlight w:val="none"/>
         </w:rPr>
       </w:r>
+      <w:r>
+        <w:rPr>
+          <w:color w:val="385724" w:themeColor="accent6" w:themeShade="80"/>
+          <w:highlight w:val="none"/>
+        </w:rPr>
+      </w:r>
     </w:p>
     <w:p>
       <w:pPr>
-        <w:pStyle w:val="667"/>
+        <w:pStyle w:val="889"/>
         <w:pBdr/>
         <w:spacing/>
         <w:ind/>
@@ -1199,10 +1322,15 @@
           <w:highlight w:val="none"/>
         </w:rPr>
       </w:r>
+      <w:r>
+        <w:rPr>
+          <w:highlight w:val="none"/>
+        </w:rPr>
+      </w:r>
     </w:p>
     <w:p>
       <w:pPr>
-        <w:pStyle w:val="667"/>
+        <w:pStyle w:val="889"/>
         <w:pBdr/>
         <w:spacing/>
         <w:ind/>
@@ -1228,7 +1356,7 @@
     </w:p>
     <w:p>
       <w:pPr>
-        <w:pStyle w:val="667"/>
+        <w:pStyle w:val="889"/>
         <w:pBdr/>
         <w:spacing/>
         <w:ind/>
@@ -1241,49 +1369,6 @@
           <w:highlight w:val="none"/>
         </w:rPr>
         <w:t xml:space="preserve">SURFACE</w:t>
-      </w:r>
-      <w:r>
-        <w:rPr>
-          <w:highlight w:val="none"/>
-        </w:rPr>
-      </w:r>
-    </w:p>
-    <w:p>
-      <w:pPr>
-        <w:pStyle w:val="667"/>
-        <w:pBdr/>
-        <w:spacing/>
-        <w:ind/>
-        <w:rPr>
-          <w:highlight w:val="none"/>
-        </w:rPr>
-      </w:pPr>
-      <w:r>
-        <w:rPr>
-          <w:highlight w:val="none"/>
-        </w:rPr>
-        <w:t xml:space="preserve">&lt;undeveloped&gt;</w:t>
-      </w:r>
-      <w:r>
-        <w:rPr>
-          <w:highlight w:val="none"/>
-        </w:rPr>
-      </w:r>
-    </w:p>
-    <w:p>
-      <w:pPr>
-        <w:pStyle w:val="667"/>
-        <w:pBdr/>
-        <w:spacing/>
-        <w:ind/>
-        <w:rPr>
-          <w:highlight w:val="none"/>
-        </w:rPr>
-      </w:pPr>
-      <w:r>
-        <w:rPr>
-          <w:highlight w:val="none"/>
-        </w:rPr>
       </w:r>
       <w:r>
         <w:rPr>
@@ -1298,29 +1383,7 @@
     </w:p>
     <w:p>
       <w:pPr>
-        <w:pStyle w:val="667"/>
-        <w:pBdr/>
-        <w:spacing/>
-        <w:ind/>
-        <w:rPr>
-          <w:highlight w:val="none"/>
-        </w:rPr>
-      </w:pPr>
-      <w:r>
-        <w:rPr>
-          <w:highlight w:val="none"/>
-        </w:rPr>
-        <w:t xml:space="preserve">VOLUME</w:t>
-      </w:r>
-      <w:r>
-        <w:rPr>
-          <w:highlight w:val="none"/>
-        </w:rPr>
-      </w:r>
-    </w:p>
-    <w:p>
-      <w:pPr>
-        <w:pStyle w:val="667"/>
+        <w:pStyle w:val="889"/>
         <w:pBdr/>
         <w:spacing/>
         <w:ind/>
@@ -1347,11 +1410,13 @@
     </w:p>
     <w:p>
       <w:pPr>
-        <w:pStyle w:val="667"/>
-        <w:pBdr/>
-        <w:spacing/>
-        <w:ind/>
-        <w:rPr/>
+        <w:pStyle w:val="889"/>
+        <w:pBdr/>
+        <w:spacing/>
+        <w:ind/>
+        <w:rPr>
+          <w:highlight w:val="none"/>
+        </w:rPr>
       </w:pPr>
       <w:r>
         <w:rPr>
@@ -1368,6 +1433,80 @@
           <w:highlight w:val="none"/>
         </w:rPr>
       </w:r>
+    </w:p>
+    <w:p>
+      <w:pPr>
+        <w:pStyle w:val="889"/>
+        <w:pBdr/>
+        <w:spacing/>
+        <w:ind/>
+        <w:rPr>
+          <w:highlight w:val="none"/>
+        </w:rPr>
+      </w:pPr>
+      <w:r>
+        <w:rPr>
+          <w:highlight w:val="none"/>
+        </w:rPr>
+        <w:t xml:space="preserve">VOLUME</w:t>
+      </w:r>
+      <w:r>
+        <w:rPr>
+          <w:highlight w:val="none"/>
+        </w:rPr>
+      </w:r>
+      <w:r>
+        <w:rPr>
+          <w:highlight w:val="none"/>
+        </w:rPr>
+      </w:r>
+    </w:p>
+    <w:p>
+      <w:pPr>
+        <w:pStyle w:val="889"/>
+        <w:pBdr/>
+        <w:spacing/>
+        <w:ind/>
+        <w:rPr>
+          <w:highlight w:val="none"/>
+        </w:rPr>
+      </w:pPr>
+      <w:r>
+        <w:rPr>
+          <w:highlight w:val="none"/>
+        </w:rPr>
+        <w:t xml:space="preserve">&lt;undeveloped&gt;</w:t>
+      </w:r>
+      <w:r>
+        <w:rPr>
+          <w:highlight w:val="none"/>
+        </w:rPr>
+      </w:r>
+      <w:r>
+        <w:rPr>
+          <w:highlight w:val="none"/>
+        </w:rPr>
+      </w:r>
+    </w:p>
+    <w:p>
+      <w:pPr>
+        <w:pStyle w:val="889"/>
+        <w:pBdr/>
+        <w:spacing/>
+        <w:ind/>
+        <w:rPr/>
+      </w:pPr>
+      <w:r>
+        <w:rPr>
+          <w:highlight w:val="none"/>
+        </w:rPr>
+      </w:r>
+      <w:r>
+        <w:rPr>
+          <w:highlight w:val="none"/>
+        </w:rPr>
+      </w:r>
+      <w:r/>
     </w:p>
     <w:sectPr>
       <w:footnotePr/>
@@ -1391,7 +1530,6 @@
         <w:ind/>
         <w:rPr/>
       </w:pPr>
-      <w:r/>
       <w:r>
         <w:separator/>
       </w:r>
@@ -1406,7 +1544,6 @@
         <w:ind/>
         <w:rPr/>
       </w:pPr>
-      <w:r/>
       <w:r>
         <w:continuationSeparator/>
       </w:r>
@@ -1426,7 +1563,6 @@
         <w:ind/>
         <w:rPr/>
       </w:pPr>
-      <w:r/>
       <w:r>
         <w:separator/>
       </w:r>
@@ -1441,7 +1577,6 @@
         <w:ind/>
         <w:rPr/>
       </w:pPr>
-      <w:r/>
       <w:r>
         <w:continuationSeparator/>
       </w:r>
@@ -1609,9 +1744,9 @@
     <w:lsdException w:name="Bibliography" w:uiPriority="37"/>
     <w:lsdException w:name="TOC Heading" w:uiPriority="39" w:qFormat="1"/>
   </w:latentStyles>
-  <w:style w:type="table" w:styleId="11">
+  <w:style w:type="table" w:styleId="701">
     <w:name w:val="Table Grid"/>
-    <w:basedOn w:val="665"/>
+    <w:basedOn w:val="887"/>
     <w:uiPriority w:val="59"/>
     <w:pPr>
       <w:pBdr/>
@@ -1808,9 +1943,9 @@
       </w:tcPr>
     </w:tblStylePr>
   </w:style>
-  <w:style w:type="table" w:styleId="12">
+  <w:style w:type="table" w:styleId="702">
     <w:name w:val="Table Grid Light"/>
-    <w:basedOn w:val="665"/>
+    <w:basedOn w:val="887"/>
     <w:uiPriority w:val="59"/>
     <w:pPr>
       <w:pBdr/>
@@ -2007,9 +2142,9 @@
       </w:tcPr>
     </w:tblStylePr>
   </w:style>
-  <w:style w:type="table" w:styleId="13">
+  <w:style w:type="table" w:styleId="703">
     <w:name w:val="Plain Table 1"/>
-    <w:basedOn w:val="665"/>
+    <w:basedOn w:val="887"/>
     <w:uiPriority w:val="59"/>
     <w:pPr>
       <w:pBdr/>
@@ -2232,9 +2367,9 @@
       </w:tcPr>
     </w:tblStylePr>
   </w:style>
-  <w:style w:type="table" w:styleId="14">
+  <w:style w:type="table" w:styleId="704">
     <w:name w:val="Plain Table 2"/>
-    <w:basedOn w:val="665"/>
+    <w:basedOn w:val="887"/>
     <w:uiPriority w:val="59"/>
     <w:pPr>
       <w:pBdr/>
@@ -2465,9 +2600,9 @@
       </w:tcPr>
     </w:tblStylePr>
   </w:style>
-  <w:style w:type="table" w:styleId="15">
+  <w:style w:type="table" w:styleId="705">
     <w:name w:val="Plain Table 3"/>
-    <w:basedOn w:val="665"/>
+    <w:basedOn w:val="887"/>
     <w:uiPriority w:val="99"/>
     <w:pPr>
       <w:pBdr/>
@@ -2695,9 +2830,9 @@
       </w:tcPr>
     </w:tblStylePr>
   </w:style>
-  <w:style w:type="table" w:styleId="16">
+  <w:style w:type="table" w:styleId="706">
     <w:name w:val="Plain Table 4"/>
-    <w:basedOn w:val="665"/>
+    <w:basedOn w:val="887"/>
     <w:uiPriority w:val="99"/>
     <w:pPr>
       <w:pBdr/>
@@ -2911,9 +3046,9 @@
       </w:tcPr>
     </w:tblStylePr>
   </w:style>
-  <w:style w:type="table" w:styleId="17">
+  <w:style w:type="table" w:styleId="707">
     <w:name w:val="Plain Table 5"/>
-    <w:basedOn w:val="665"/>
+    <w:basedOn w:val="887"/>
     <w:uiPriority w:val="99"/>
     <w:pPr>
       <w:pBdr/>
@@ -3144,9 +3279,9 @@
       </w:tcPr>
     </w:tblStylePr>
   </w:style>
-  <w:style w:type="table" w:styleId="18">
+  <w:style w:type="table" w:styleId="708">
     <w:name w:val="Grid Table 1 Light"/>
-    <w:basedOn w:val="665"/>
+    <w:basedOn w:val="887"/>
     <w:uiPriority w:val="99"/>
     <w:pPr>
       <w:pBdr/>
@@ -3367,9 +3502,9 @@
       </w:tcPr>
     </w:tblStylePr>
   </w:style>
-  <w:style w:type="table" w:styleId="19">
+  <w:style w:type="table" w:styleId="709">
     <w:name w:val="Grid Table 1 Light - Accent 1"/>
-    <w:basedOn w:val="665"/>
+    <w:basedOn w:val="887"/>
     <w:uiPriority w:val="99"/>
     <w:pPr>
       <w:pBdr/>
@@ -3590,9 +3725,9 @@
       </w:tcPr>
     </w:tblStylePr>
   </w:style>
-  <w:style w:type="table" w:styleId="20">
+  <w:style w:type="table" w:styleId="710">
     <w:name w:val="Grid Table 1 Light - Accent 2"/>
-    <w:basedOn w:val="665"/>
+    <w:basedOn w:val="887"/>
     <w:uiPriority w:val="99"/>
     <w:pPr>
       <w:pBdr/>
@@ -3813,9 +3948,9 @@
       </w:tcPr>
     </w:tblStylePr>
   </w:style>
-  <w:style w:type="table" w:styleId="21">
+  <w:style w:type="table" w:styleId="711">
     <w:name w:val="Grid Table 1 Light - Accent 3"/>
-    <w:basedOn w:val="665"/>
+    <w:basedOn w:val="887"/>
     <w:uiPriority w:val="99"/>
     <w:pPr>
       <w:pBdr/>
@@ -4036,9 +4171,9 @@
       </w:tcPr>
     </w:tblStylePr>
   </w:style>
-  <w:style w:type="table" w:styleId="22">
+  <w:style w:type="table" w:styleId="712">
     <w:name w:val="Grid Table 1 Light - Accent 4"/>
-    <w:basedOn w:val="665"/>
+    <w:basedOn w:val="887"/>
     <w:uiPriority w:val="99"/>
     <w:pPr>
       <w:pBdr/>
@@ -4259,9 +4394,9 @@
       </w:tcPr>
     </w:tblStylePr>
   </w:style>
-  <w:style w:type="table" w:styleId="23">
+  <w:style w:type="table" w:styleId="713">
     <w:name w:val="Grid Table 1 Light - Accent 5"/>
-    <w:basedOn w:val="665"/>
+    <w:basedOn w:val="887"/>
     <w:uiPriority w:val="99"/>
     <w:pPr>
       <w:pBdr/>
@@ -4482,9 +4617,9 @@
       </w:tcPr>
     </w:tblStylePr>
   </w:style>
-  <w:style w:type="table" w:styleId="24">
+  <w:style w:type="table" w:styleId="714">
     <w:name w:val="Grid Table 1 Light - Accent 6"/>
-    <w:basedOn w:val="665"/>
+    <w:basedOn w:val="887"/>
     <w:uiPriority w:val="99"/>
     <w:pPr>
       <w:pBdr/>
@@ -4705,9 +4840,9 @@
       </w:tcPr>
     </w:tblStylePr>
   </w:style>
-  <w:style w:type="table" w:styleId="25">
+  <w:style w:type="table" w:styleId="715">
     <w:name w:val="Grid Table 2"/>
-    <w:basedOn w:val="665"/>
+    <w:basedOn w:val="887"/>
     <w:uiPriority w:val="99"/>
     <w:pPr>
       <w:pBdr/>
@@ -4937,9 +5072,9 @@
       </w:tcPr>
     </w:tblStylePr>
   </w:style>
-  <w:style w:type="table" w:styleId="26">
+  <w:style w:type="table" w:styleId="716">
     <w:name w:val="Grid Table 2 - Accent 1"/>
-    <w:basedOn w:val="665"/>
+    <w:basedOn w:val="887"/>
     <w:uiPriority w:val="99"/>
     <w:pPr>
       <w:pBdr/>
@@ -5169,9 +5304,9 @@
       </w:tcPr>
     </w:tblStylePr>
   </w:style>
-  <w:style w:type="table" w:styleId="27">
+  <w:style w:type="table" w:styleId="717">
     <w:name w:val="Grid Table 2 - Accent 2"/>
-    <w:basedOn w:val="665"/>
+    <w:basedOn w:val="887"/>
     <w:uiPriority w:val="99"/>
     <w:pPr>
       <w:pBdr/>
@@ -5401,9 +5536,9 @@
       </w:tcPr>
     </w:tblStylePr>
   </w:style>
-  <w:style w:type="table" w:styleId="28">
+  <w:style w:type="table" w:styleId="718">
     <w:name w:val="Grid Table 2 - Accent 3"/>
-    <w:basedOn w:val="665"/>
+    <w:basedOn w:val="887"/>
     <w:uiPriority w:val="99"/>
     <w:pPr>
       <w:pBdr/>
@@ -5633,9 +5768,9 @@
       </w:tcPr>
     </w:tblStylePr>
   </w:style>
-  <w:style w:type="table" w:styleId="29">
+  <w:style w:type="table" w:styleId="719">
     <w:name w:val="Grid Table 2 - Accent 4"/>
-    <w:basedOn w:val="665"/>
+    <w:basedOn w:val="887"/>
     <w:uiPriority w:val="99"/>
     <w:pPr>
       <w:pBdr/>
@@ -5865,9 +6000,9 @@
       </w:tcPr>
     </w:tblStylePr>
   </w:style>
-  <w:style w:type="table" w:styleId="30">
+  <w:style w:type="table" w:styleId="720">
     <w:name w:val="Grid Table 2 - Accent 5"/>
-    <w:basedOn w:val="665"/>
+    <w:basedOn w:val="887"/>
     <w:uiPriority w:val="99"/>
     <w:pPr>
       <w:pBdr/>
@@ -6097,9 +6232,9 @@
       </w:tcPr>
     </w:tblStylePr>
   </w:style>
-  <w:style w:type="table" w:styleId="31">
+  <w:style w:type="table" w:styleId="721">
     <w:name w:val="Grid Table 2 - Accent 6"/>
-    <w:basedOn w:val="665"/>
+    <w:basedOn w:val="887"/>
     <w:uiPriority w:val="99"/>
     <w:pPr>
       <w:pBdr/>
@@ -6329,9 +6464,9 @@
       </w:tcPr>
     </w:tblStylePr>
   </w:style>
-  <w:style w:type="table" w:styleId="32">
+  <w:style w:type="table" w:styleId="722">
     <w:name w:val="Grid Table 3"/>
-    <w:basedOn w:val="665"/>
+    <w:basedOn w:val="887"/>
     <w:uiPriority w:val="99"/>
     <w:pPr>
       <w:pBdr/>
@@ -6430,29 +6565,6 @@
         <w:tblBorders/>
       </w:tblPr>
       <w:tcPr>
-        <w:shd w:color="ffffff"/>
-        <w:tcBorders>
-          <w:top w:val="none" w:color="000000" w:sz="4" w:space="0"/>
-          <w:left w:val="none" w:color="000000" w:sz="4" w:space="0"/>
-          <w:bottom w:val="none" w:color="000000" w:sz="4" w:space="0"/>
-          <w:right w:val="none" w:color="000000" w:sz="4" w:space="0"/>
-        </w:tcBorders>
-      </w:tcPr>
-    </w:tblStylePr>
-    <w:tblStylePr w:type="firstRow">
-      <w:rPr>
-        <w:b/>
-        <w:color w:val="404040"/>
-      </w:rPr>
-      <w:pPr>
-        <w:pBdr/>
-        <w:spacing/>
-        <w:ind/>
-      </w:pPr>
-      <w:tblPr>
-        <w:tblBorders/>
-      </w:tblPr>
-      <w:tcPr>
         <w:shd w:val="clear" w:color="ffffff"/>
         <w:tcBorders>
           <w:top w:val="none" w:color="000000" w:sz="4" w:space="0"/>
@@ -6462,30 +6574,7 @@
         </w:tcBorders>
       </w:tcPr>
     </w:tblStylePr>
-    <w:tblStylePr w:type="lastCol">
-      <w:rPr>
-        <w:i/>
-        <w:color w:val="404040"/>
-      </w:rPr>
-      <w:pPr>
-        <w:pBdr/>
-        <w:spacing/>
-        <w:ind/>
-      </w:pPr>
-      <w:tblPr>
-        <w:tblBorders/>
-      </w:tblPr>
-      <w:tcPr>
-        <w:shd w:color="ffffff"/>
-        <w:tcBorders>
-          <w:top w:val="none" w:color="000000" w:sz="4" w:space="0"/>
-          <w:left w:val="none" w:color="000000" w:sz="4" w:space="0"/>
-          <w:bottom w:val="none" w:color="000000" w:sz="4" w:space="0"/>
-          <w:right w:val="none" w:color="000000" w:sz="4" w:space="0"/>
-        </w:tcBorders>
-      </w:tcPr>
-    </w:tblStylePr>
-    <w:tblStylePr w:type="lastRow">
+    <w:tblStylePr w:type="firstRow">
       <w:rPr>
         <w:b/>
         <w:color w:val="404040"/>
@@ -6508,6 +6597,52 @@
         </w:tcBorders>
       </w:tcPr>
     </w:tblStylePr>
+    <w:tblStylePr w:type="lastCol">
+      <w:rPr>
+        <w:i/>
+        <w:color w:val="404040"/>
+      </w:rPr>
+      <w:pPr>
+        <w:pBdr/>
+        <w:spacing/>
+        <w:ind/>
+      </w:pPr>
+      <w:tblPr>
+        <w:tblBorders/>
+      </w:tblPr>
+      <w:tcPr>
+        <w:shd w:val="clear" w:color="ffffff"/>
+        <w:tcBorders>
+          <w:top w:val="none" w:color="000000" w:sz="4" w:space="0"/>
+          <w:left w:val="none" w:color="000000" w:sz="4" w:space="0"/>
+          <w:bottom w:val="none" w:color="000000" w:sz="4" w:space="0"/>
+          <w:right w:val="none" w:color="000000" w:sz="4" w:space="0"/>
+        </w:tcBorders>
+      </w:tcPr>
+    </w:tblStylePr>
+    <w:tblStylePr w:type="lastRow">
+      <w:rPr>
+        <w:b/>
+        <w:color w:val="404040"/>
+      </w:rPr>
+      <w:pPr>
+        <w:pBdr/>
+        <w:spacing/>
+        <w:ind/>
+      </w:pPr>
+      <w:tblPr>
+        <w:tblBorders/>
+      </w:tblPr>
+      <w:tcPr>
+        <w:shd w:val="clear" w:color="ffffff"/>
+        <w:tcBorders>
+          <w:top w:val="none" w:color="000000" w:sz="4" w:space="0"/>
+          <w:left w:val="none" w:color="000000" w:sz="4" w:space="0"/>
+          <w:bottom w:val="none" w:color="000000" w:sz="4" w:space="0"/>
+          <w:right w:val="none" w:color="000000" w:sz="4" w:space="0"/>
+        </w:tcBorders>
+      </w:tcPr>
+    </w:tblStylePr>
     <w:tblStylePr w:type="nwCell">
       <w:pPr>
         <w:pBdr/>
@@ -6574,9 +6709,9 @@
       </w:tcPr>
     </w:tblStylePr>
   </w:style>
-  <w:style w:type="table" w:styleId="33">
+  <w:style w:type="table" w:styleId="723">
     <w:name w:val="Grid Table 3 - Accent 1"/>
-    <w:basedOn w:val="665"/>
+    <w:basedOn w:val="887"/>
     <w:uiPriority w:val="99"/>
     <w:pPr>
       <w:pBdr/>
@@ -6675,29 +6810,6 @@
         <w:tblBorders/>
       </w:tblPr>
       <w:tcPr>
-        <w:shd w:color="ffffff"/>
-        <w:tcBorders>
-          <w:top w:val="none" w:color="000000" w:sz="4" w:space="0"/>
-          <w:left w:val="none" w:color="000000" w:sz="4" w:space="0"/>
-          <w:bottom w:val="none" w:color="000000" w:sz="4" w:space="0"/>
-          <w:right w:val="none" w:color="000000" w:sz="4" w:space="0"/>
-        </w:tcBorders>
-      </w:tcPr>
-    </w:tblStylePr>
-    <w:tblStylePr w:type="firstRow">
-      <w:rPr>
-        <w:b/>
-        <w:color w:val="404040"/>
-      </w:rPr>
-      <w:pPr>
-        <w:pBdr/>
-        <w:spacing/>
-        <w:ind/>
-      </w:pPr>
-      <w:tblPr>
-        <w:tblBorders/>
-      </w:tblPr>
-      <w:tcPr>
         <w:shd w:val="clear" w:color="ffffff"/>
         <w:tcBorders>
           <w:top w:val="none" w:color="000000" w:sz="4" w:space="0"/>
@@ -6707,30 +6819,7 @@
         </w:tcBorders>
       </w:tcPr>
     </w:tblStylePr>
-    <w:tblStylePr w:type="lastCol">
-      <w:rPr>
-        <w:i/>
-        <w:color w:val="404040"/>
-      </w:rPr>
-      <w:pPr>
-        <w:pBdr/>
-        <w:spacing/>
-        <w:ind/>
-      </w:pPr>
-      <w:tblPr>
-        <w:tblBorders/>
-      </w:tblPr>
-      <w:tcPr>
-        <w:shd w:color="ffffff"/>
-        <w:tcBorders>
-          <w:top w:val="none" w:color="000000" w:sz="4" w:space="0"/>
-          <w:left w:val="none" w:color="000000" w:sz="4" w:space="0"/>
-          <w:bottom w:val="none" w:color="000000" w:sz="4" w:space="0"/>
-          <w:right w:val="none" w:color="000000" w:sz="4" w:space="0"/>
-        </w:tcBorders>
-      </w:tcPr>
-    </w:tblStylePr>
-    <w:tblStylePr w:type="lastRow">
+    <w:tblStylePr w:type="firstRow">
       <w:rPr>
         <w:b/>
         <w:color w:val="404040"/>
@@ -6753,6 +6842,52 @@
         </w:tcBorders>
       </w:tcPr>
     </w:tblStylePr>
+    <w:tblStylePr w:type="lastCol">
+      <w:rPr>
+        <w:i/>
+        <w:color w:val="404040"/>
+      </w:rPr>
+      <w:pPr>
+        <w:pBdr/>
+        <w:spacing/>
+        <w:ind/>
+      </w:pPr>
+      <w:tblPr>
+        <w:tblBorders/>
+      </w:tblPr>
+      <w:tcPr>
+        <w:shd w:val="clear" w:color="ffffff"/>
+        <w:tcBorders>
+          <w:top w:val="none" w:color="000000" w:sz="4" w:space="0"/>
+          <w:left w:val="none" w:color="000000" w:sz="4" w:space="0"/>
+          <w:bottom w:val="none" w:color="000000" w:sz="4" w:space="0"/>
+          <w:right w:val="none" w:color="000000" w:sz="4" w:space="0"/>
+        </w:tcBorders>
+      </w:tcPr>
+    </w:tblStylePr>
+    <w:tblStylePr w:type="lastRow">
+      <w:rPr>
+        <w:b/>
+        <w:color w:val="404040"/>
+      </w:rPr>
+      <w:pPr>
+        <w:pBdr/>
+        <w:spacing/>
+        <w:ind/>
+      </w:pPr>
+      <w:tblPr>
+        <w:tblBorders/>
+      </w:tblPr>
+      <w:tcPr>
+        <w:shd w:val="clear" w:color="ffffff"/>
+        <w:tcBorders>
+          <w:top w:val="none" w:color="000000" w:sz="4" w:space="0"/>
+          <w:left w:val="none" w:color="000000" w:sz="4" w:space="0"/>
+          <w:bottom w:val="none" w:color="000000" w:sz="4" w:space="0"/>
+          <w:right w:val="none" w:color="000000" w:sz="4" w:space="0"/>
+        </w:tcBorders>
+      </w:tcPr>
+    </w:tblStylePr>
     <w:tblStylePr w:type="nwCell">
       <w:pPr>
         <w:pBdr/>
@@ -6819,9 +6954,9 @@
       </w:tcPr>
     </w:tblStylePr>
   </w:style>
-  <w:style w:type="table" w:styleId="34">
+  <w:style w:type="table" w:styleId="724">
     <w:name w:val="Grid Table 3 - Accent 2"/>
-    <w:basedOn w:val="665"/>
+    <w:basedOn w:val="887"/>
     <w:uiPriority w:val="99"/>
     <w:pPr>
       <w:pBdr/>
@@ -6920,29 +7055,6 @@
         <w:tblBorders/>
       </w:tblPr>
       <w:tcPr>
-        <w:shd w:color="ffffff"/>
-        <w:tcBorders>
-          <w:top w:val="none" w:color="000000" w:sz="4" w:space="0"/>
-          <w:left w:val="none" w:color="000000" w:sz="4" w:space="0"/>
-          <w:bottom w:val="none" w:color="000000" w:sz="4" w:space="0"/>
-          <w:right w:val="none" w:color="000000" w:sz="4" w:space="0"/>
-        </w:tcBorders>
-      </w:tcPr>
-    </w:tblStylePr>
-    <w:tblStylePr w:type="firstRow">
-      <w:rPr>
-        <w:b/>
-        <w:color w:val="404040"/>
-      </w:rPr>
-      <w:pPr>
-        <w:pBdr/>
-        <w:spacing/>
-        <w:ind/>
-      </w:pPr>
-      <w:tblPr>
-        <w:tblBorders/>
-      </w:tblPr>
-      <w:tcPr>
         <w:shd w:val="clear" w:color="ffffff"/>
         <w:tcBorders>
           <w:top w:val="none" w:color="000000" w:sz="4" w:space="0"/>
@@ -6952,30 +7064,7 @@
         </w:tcBorders>
       </w:tcPr>
     </w:tblStylePr>
-    <w:tblStylePr w:type="lastCol">
-      <w:rPr>
-        <w:i/>
-        <w:color w:val="404040"/>
-      </w:rPr>
-      <w:pPr>
-        <w:pBdr/>
-        <w:spacing/>
-        <w:ind/>
-      </w:pPr>
-      <w:tblPr>
-        <w:tblBorders/>
-      </w:tblPr>
-      <w:tcPr>
-        <w:shd w:color="ffffff"/>
-        <w:tcBorders>
-          <w:top w:val="none" w:color="000000" w:sz="4" w:space="0"/>
-          <w:left w:val="none" w:color="000000" w:sz="4" w:space="0"/>
-          <w:bottom w:val="none" w:color="000000" w:sz="4" w:space="0"/>
-          <w:right w:val="none" w:color="000000" w:sz="4" w:space="0"/>
-        </w:tcBorders>
-      </w:tcPr>
-    </w:tblStylePr>
-    <w:tblStylePr w:type="lastRow">
+    <w:tblStylePr w:type="firstRow">
       <w:rPr>
         <w:b/>
         <w:color w:val="404040"/>
@@ -6998,6 +7087,52 @@
         </w:tcBorders>
       </w:tcPr>
     </w:tblStylePr>
+    <w:tblStylePr w:type="lastCol">
+      <w:rPr>
+        <w:i/>
+        <w:color w:val="404040"/>
+      </w:rPr>
+      <w:pPr>
+        <w:pBdr/>
+        <w:spacing/>
+        <w:ind/>
+      </w:pPr>
+      <w:tblPr>
+        <w:tblBorders/>
+      </w:tblPr>
+      <w:tcPr>
+        <w:shd w:val="clear" w:color="ffffff"/>
+        <w:tcBorders>
+          <w:top w:val="none" w:color="000000" w:sz="4" w:space="0"/>
+          <w:left w:val="none" w:color="000000" w:sz="4" w:space="0"/>
+          <w:bottom w:val="none" w:color="000000" w:sz="4" w:space="0"/>
+          <w:right w:val="none" w:color="000000" w:sz="4" w:space="0"/>
+        </w:tcBorders>
+      </w:tcPr>
+    </w:tblStylePr>
+    <w:tblStylePr w:type="lastRow">
+      <w:rPr>
+        <w:b/>
+        <w:color w:val="404040"/>
+      </w:rPr>
+      <w:pPr>
+        <w:pBdr/>
+        <w:spacing/>
+        <w:ind/>
+      </w:pPr>
+      <w:tblPr>
+        <w:tblBorders/>
+      </w:tblPr>
+      <w:tcPr>
+        <w:shd w:val="clear" w:color="ffffff"/>
+        <w:tcBorders>
+          <w:top w:val="none" w:color="000000" w:sz="4" w:space="0"/>
+          <w:left w:val="none" w:color="000000" w:sz="4" w:space="0"/>
+          <w:bottom w:val="none" w:color="000000" w:sz="4" w:space="0"/>
+          <w:right w:val="none" w:color="000000" w:sz="4" w:space="0"/>
+        </w:tcBorders>
+      </w:tcPr>
+    </w:tblStylePr>
     <w:tblStylePr w:type="nwCell">
       <w:pPr>
         <w:pBdr/>
@@ -7064,9 +7199,9 @@
       </w:tcPr>
     </w:tblStylePr>
   </w:style>
-  <w:style w:type="table" w:styleId="35">
+  <w:style w:type="table" w:styleId="725">
     <w:name w:val="Grid Table 3 - Accent 3"/>
-    <w:basedOn w:val="665"/>
+    <w:basedOn w:val="887"/>
     <w:uiPriority w:val="99"/>
     <w:pPr>
       <w:pBdr/>
@@ -7165,29 +7300,6 @@
         <w:tblBorders/>
       </w:tblPr>
       <w:tcPr>
-        <w:shd w:color="ffffff"/>
-        <w:tcBorders>
-          <w:top w:val="none" w:color="000000" w:sz="4" w:space="0"/>
-          <w:left w:val="none" w:color="000000" w:sz="4" w:space="0"/>
-          <w:bottom w:val="none" w:color="000000" w:sz="4" w:space="0"/>
-          <w:right w:val="none" w:color="000000" w:sz="4" w:space="0"/>
-        </w:tcBorders>
-      </w:tcPr>
-    </w:tblStylePr>
-    <w:tblStylePr w:type="firstRow">
-      <w:rPr>
-        <w:b/>
-        <w:color w:val="404040"/>
-      </w:rPr>
-      <w:pPr>
-        <w:pBdr/>
-        <w:spacing/>
-        <w:ind/>
-      </w:pPr>
-      <w:tblPr>
-        <w:tblBorders/>
-      </w:tblPr>
-      <w:tcPr>
         <w:shd w:val="clear" w:color="ffffff"/>
         <w:tcBorders>
           <w:top w:val="none" w:color="000000" w:sz="4" w:space="0"/>
@@ -7197,30 +7309,7 @@
         </w:tcBorders>
       </w:tcPr>
     </w:tblStylePr>
-    <w:tblStylePr w:type="lastCol">
-      <w:rPr>
-        <w:i/>
-        <w:color w:val="404040"/>
-      </w:rPr>
-      <w:pPr>
-        <w:pBdr/>
-        <w:spacing/>
-        <w:ind/>
-      </w:pPr>
-      <w:tblPr>
-        <w:tblBorders/>
-      </w:tblPr>
-      <w:tcPr>
-        <w:shd w:color="ffffff"/>
-        <w:tcBorders>
-          <w:top w:val="none" w:color="000000" w:sz="4" w:space="0"/>
-          <w:left w:val="none" w:color="000000" w:sz="4" w:space="0"/>
-          <w:bottom w:val="none" w:color="000000" w:sz="4" w:space="0"/>
-          <w:right w:val="none" w:color="000000" w:sz="4" w:space="0"/>
-        </w:tcBorders>
-      </w:tcPr>
-    </w:tblStylePr>
-    <w:tblStylePr w:type="lastRow">
+    <w:tblStylePr w:type="firstRow">
       <w:rPr>
         <w:b/>
         <w:color w:val="404040"/>
@@ -7243,6 +7332,52 @@
         </w:tcBorders>
       </w:tcPr>
     </w:tblStylePr>
+    <w:tblStylePr w:type="lastCol">
+      <w:rPr>
+        <w:i/>
+        <w:color w:val="404040"/>
+      </w:rPr>
+      <w:pPr>
+        <w:pBdr/>
+        <w:spacing/>
+        <w:ind/>
+      </w:pPr>
+      <w:tblPr>
+        <w:tblBorders/>
+      </w:tblPr>
+      <w:tcPr>
+        <w:shd w:val="clear" w:color="ffffff"/>
+        <w:tcBorders>
+          <w:top w:val="none" w:color="000000" w:sz="4" w:space="0"/>
+          <w:left w:val="none" w:color="000000" w:sz="4" w:space="0"/>
+          <w:bottom w:val="none" w:color="000000" w:sz="4" w:space="0"/>
+          <w:right w:val="none" w:color="000000" w:sz="4" w:space="0"/>
+        </w:tcBorders>
+      </w:tcPr>
+    </w:tblStylePr>
+    <w:tblStylePr w:type="lastRow">
+      <w:rPr>
+        <w:b/>
+        <w:color w:val="404040"/>
+      </w:rPr>
+      <w:pPr>
+        <w:pBdr/>
+        <w:spacing/>
+        <w:ind/>
+      </w:pPr>
+      <w:tblPr>
+        <w:tblBorders/>
+      </w:tblPr>
+      <w:tcPr>
+        <w:shd w:val="clear" w:color="ffffff"/>
+        <w:tcBorders>
+          <w:top w:val="none" w:color="000000" w:sz="4" w:space="0"/>
+          <w:left w:val="none" w:color="000000" w:sz="4" w:space="0"/>
+          <w:bottom w:val="none" w:color="000000" w:sz="4" w:space="0"/>
+          <w:right w:val="none" w:color="000000" w:sz="4" w:space="0"/>
+        </w:tcBorders>
+      </w:tcPr>
+    </w:tblStylePr>
     <w:tblStylePr w:type="nwCell">
       <w:pPr>
         <w:pBdr/>
@@ -7309,9 +7444,9 @@
       </w:tcPr>
     </w:tblStylePr>
   </w:style>
-  <w:style w:type="table" w:styleId="36">
+  <w:style w:type="table" w:styleId="726">
     <w:name w:val="Grid Table 3 - Accent 4"/>
-    <w:basedOn w:val="665"/>
+    <w:basedOn w:val="887"/>
     <w:uiPriority w:val="99"/>
     <w:pPr>
       <w:pBdr/>
@@ -7410,29 +7545,6 @@
         <w:tblBorders/>
       </w:tblPr>
       <w:tcPr>
-        <w:shd w:color="ffffff"/>
-        <w:tcBorders>
-          <w:top w:val="none" w:color="000000" w:sz="4" w:space="0"/>
-          <w:left w:val="none" w:color="000000" w:sz="4" w:space="0"/>
-          <w:bottom w:val="none" w:color="000000" w:sz="4" w:space="0"/>
-          <w:right w:val="none" w:color="000000" w:sz="4" w:space="0"/>
-        </w:tcBorders>
-      </w:tcPr>
-    </w:tblStylePr>
-    <w:tblStylePr w:type="firstRow">
-      <w:rPr>
-        <w:b/>
-        <w:color w:val="404040"/>
-      </w:rPr>
-      <w:pPr>
-        <w:pBdr/>
-        <w:spacing/>
-        <w:ind/>
-      </w:pPr>
-      <w:tblPr>
-        <w:tblBorders/>
-      </w:tblPr>
-      <w:tcPr>
         <w:shd w:val="clear" w:color="ffffff"/>
         <w:tcBorders>
           <w:top w:val="none" w:color="000000" w:sz="4" w:space="0"/>
@@ -7442,30 +7554,7 @@
         </w:tcBorders>
       </w:tcPr>
     </w:tblStylePr>
-    <w:tblStylePr w:type="lastCol">
-      <w:rPr>
-        <w:i/>
-        <w:color w:val="404040"/>
-      </w:rPr>
-      <w:pPr>
-        <w:pBdr/>
-        <w:spacing/>
-        <w:ind/>
-      </w:pPr>
-      <w:tblPr>
-        <w:tblBorders/>
-      </w:tblPr>
-      <w:tcPr>
-        <w:shd w:color="ffffff"/>
-        <w:tcBorders>
-          <w:top w:val="none" w:color="000000" w:sz="4" w:space="0"/>
-          <w:left w:val="none" w:color="000000" w:sz="4" w:space="0"/>
-          <w:bottom w:val="none" w:color="000000" w:sz="4" w:space="0"/>
-          <w:right w:val="none" w:color="000000" w:sz="4" w:space="0"/>
-        </w:tcBorders>
-      </w:tcPr>
-    </w:tblStylePr>
-    <w:tblStylePr w:type="lastRow">
+    <w:tblStylePr w:type="firstRow">
       <w:rPr>
         <w:b/>
         <w:color w:val="404040"/>
@@ -7488,6 +7577,52 @@
         </w:tcBorders>
       </w:tcPr>
     </w:tblStylePr>
+    <w:tblStylePr w:type="lastCol">
+      <w:rPr>
+        <w:i/>
+        <w:color w:val="404040"/>
+      </w:rPr>
+      <w:pPr>
+        <w:pBdr/>
+        <w:spacing/>
+        <w:ind/>
+      </w:pPr>
+      <w:tblPr>
+        <w:tblBorders/>
+      </w:tblPr>
+      <w:tcPr>
+        <w:shd w:val="clear" w:color="ffffff"/>
+        <w:tcBorders>
+          <w:top w:val="none" w:color="000000" w:sz="4" w:space="0"/>
+          <w:left w:val="none" w:color="000000" w:sz="4" w:space="0"/>
+          <w:bottom w:val="none" w:color="000000" w:sz="4" w:space="0"/>
+          <w:right w:val="none" w:color="000000" w:sz="4" w:space="0"/>
+        </w:tcBorders>
+      </w:tcPr>
+    </w:tblStylePr>
+    <w:tblStylePr w:type="lastRow">
+      <w:rPr>
+        <w:b/>
+        <w:color w:val="404040"/>
+      </w:rPr>
+      <w:pPr>
+        <w:pBdr/>
+        <w:spacing/>
+        <w:ind/>
+      </w:pPr>
+      <w:tblPr>
+        <w:tblBorders/>
+      </w:tblPr>
+      <w:tcPr>
+        <w:shd w:val="clear" w:color="ffffff"/>
+        <w:tcBorders>
+          <w:top w:val="none" w:color="000000" w:sz="4" w:space="0"/>
+          <w:left w:val="none" w:color="000000" w:sz="4" w:space="0"/>
+          <w:bottom w:val="none" w:color="000000" w:sz="4" w:space="0"/>
+          <w:right w:val="none" w:color="000000" w:sz="4" w:space="0"/>
+        </w:tcBorders>
+      </w:tcPr>
+    </w:tblStylePr>
     <w:tblStylePr w:type="nwCell">
       <w:pPr>
         <w:pBdr/>
@@ -7554,9 +7689,9 @@
       </w:tcPr>
     </w:tblStylePr>
   </w:style>
-  <w:style w:type="table" w:styleId="37">
+  <w:style w:type="table" w:styleId="727">
     <w:name w:val="Grid Table 3 - Accent 5"/>
-    <w:basedOn w:val="665"/>
+    <w:basedOn w:val="887"/>
     <w:uiPriority w:val="99"/>
     <w:pPr>
       <w:pBdr/>
@@ -7655,29 +7790,6 @@
         <w:tblBorders/>
       </w:tblPr>
       <w:tcPr>
-        <w:shd w:color="ffffff"/>
-        <w:tcBorders>
-          <w:top w:val="none" w:color="000000" w:sz="4" w:space="0"/>
-          <w:left w:val="none" w:color="000000" w:sz="4" w:space="0"/>
-          <w:bottom w:val="none" w:color="000000" w:sz="4" w:space="0"/>
-          <w:right w:val="none" w:color="000000" w:sz="4" w:space="0"/>
-        </w:tcBorders>
-      </w:tcPr>
-    </w:tblStylePr>
-    <w:tblStylePr w:type="firstRow">
-      <w:rPr>
-        <w:b/>
-        <w:color w:val="404040"/>
-      </w:rPr>
-      <w:pPr>
-        <w:pBdr/>
-        <w:spacing/>
-        <w:ind/>
-      </w:pPr>
-      <w:tblPr>
-        <w:tblBorders/>
-      </w:tblPr>
-      <w:tcPr>
         <w:shd w:val="clear" w:color="ffffff"/>
         <w:tcBorders>
           <w:top w:val="none" w:color="000000" w:sz="4" w:space="0"/>
@@ -7687,30 +7799,7 @@
         </w:tcBorders>
       </w:tcPr>
     </w:tblStylePr>
-    <w:tblStylePr w:type="lastCol">
-      <w:rPr>
-        <w:i/>
-        <w:color w:val="404040"/>
-      </w:rPr>
-      <w:pPr>
-        <w:pBdr/>
-        <w:spacing/>
-        <w:ind/>
-      </w:pPr>
-      <w:tblPr>
-        <w:tblBorders/>
-      </w:tblPr>
-      <w:tcPr>
-        <w:shd w:color="ffffff"/>
-        <w:tcBorders>
-          <w:top w:val="none" w:color="000000" w:sz="4" w:space="0"/>
-          <w:left w:val="none" w:color="000000" w:sz="4" w:space="0"/>
-          <w:bottom w:val="none" w:color="000000" w:sz="4" w:space="0"/>
-          <w:right w:val="none" w:color="000000" w:sz="4" w:space="0"/>
-        </w:tcBorders>
-      </w:tcPr>
-    </w:tblStylePr>
-    <w:tblStylePr w:type="lastRow">
+    <w:tblStylePr w:type="firstRow">
       <w:rPr>
         <w:b/>
         <w:color w:val="404040"/>
@@ -7733,6 +7822,52 @@
         </w:tcBorders>
       </w:tcPr>
     </w:tblStylePr>
+    <w:tblStylePr w:type="lastCol">
+      <w:rPr>
+        <w:i/>
+        <w:color w:val="404040"/>
+      </w:rPr>
+      <w:pPr>
+        <w:pBdr/>
+        <w:spacing/>
+        <w:ind/>
+      </w:pPr>
+      <w:tblPr>
+        <w:tblBorders/>
+      </w:tblPr>
+      <w:tcPr>
+        <w:shd w:val="clear" w:color="ffffff"/>
+        <w:tcBorders>
+          <w:top w:val="none" w:color="000000" w:sz="4" w:space="0"/>
+          <w:left w:val="none" w:color="000000" w:sz="4" w:space="0"/>
+          <w:bottom w:val="none" w:color="000000" w:sz="4" w:space="0"/>
+          <w:right w:val="none" w:color="000000" w:sz="4" w:space="0"/>
+        </w:tcBorders>
+      </w:tcPr>
+    </w:tblStylePr>
+    <w:tblStylePr w:type="lastRow">
+      <w:rPr>
+        <w:b/>
+        <w:color w:val="404040"/>
+      </w:rPr>
+      <w:pPr>
+        <w:pBdr/>
+        <w:spacing/>
+        <w:ind/>
+      </w:pPr>
+      <w:tblPr>
+        <w:tblBorders/>
+      </w:tblPr>
+      <w:tcPr>
+        <w:shd w:val="clear" w:color="ffffff"/>
+        <w:tcBorders>
+          <w:top w:val="none" w:color="000000" w:sz="4" w:space="0"/>
+          <w:left w:val="none" w:color="000000" w:sz="4" w:space="0"/>
+          <w:bottom w:val="none" w:color="000000" w:sz="4" w:space="0"/>
+          <w:right w:val="none" w:color="000000" w:sz="4" w:space="0"/>
+        </w:tcBorders>
+      </w:tcPr>
+    </w:tblStylePr>
     <w:tblStylePr w:type="nwCell">
       <w:pPr>
         <w:pBdr/>
@@ -7799,9 +7934,9 @@
       </w:tcPr>
     </w:tblStylePr>
   </w:style>
-  <w:style w:type="table" w:styleId="38">
+  <w:style w:type="table" w:styleId="728">
     <w:name w:val="Grid Table 3 - Accent 6"/>
-    <w:basedOn w:val="665"/>
+    <w:basedOn w:val="887"/>
     <w:uiPriority w:val="99"/>
     <w:pPr>
       <w:pBdr/>
@@ -7900,29 +8035,6 @@
         <w:tblBorders/>
       </w:tblPr>
       <w:tcPr>
-        <w:shd w:color="ffffff"/>
-        <w:tcBorders>
-          <w:top w:val="none" w:color="000000" w:sz="4" w:space="0"/>
-          <w:left w:val="none" w:color="000000" w:sz="4" w:space="0"/>
-          <w:bottom w:val="none" w:color="000000" w:sz="4" w:space="0"/>
-          <w:right w:val="none" w:color="000000" w:sz="4" w:space="0"/>
-        </w:tcBorders>
-      </w:tcPr>
-    </w:tblStylePr>
-    <w:tblStylePr w:type="firstRow">
-      <w:rPr>
-        <w:b/>
-        <w:color w:val="404040"/>
-      </w:rPr>
-      <w:pPr>
-        <w:pBdr/>
-        <w:spacing/>
-        <w:ind/>
-      </w:pPr>
-      <w:tblPr>
-        <w:tblBorders/>
-      </w:tblPr>
-      <w:tcPr>
         <w:shd w:val="clear" w:color="ffffff"/>
         <w:tcBorders>
           <w:top w:val="none" w:color="000000" w:sz="4" w:space="0"/>
@@ -7932,30 +8044,7 @@
         </w:tcBorders>
       </w:tcPr>
     </w:tblStylePr>
-    <w:tblStylePr w:type="lastCol">
-      <w:rPr>
-        <w:i/>
-        <w:color w:val="404040"/>
-      </w:rPr>
-      <w:pPr>
-        <w:pBdr/>
-        <w:spacing/>
-        <w:ind/>
-      </w:pPr>
-      <w:tblPr>
-        <w:tblBorders/>
-      </w:tblPr>
-      <w:tcPr>
-        <w:shd w:color="ffffff"/>
-        <w:tcBorders>
-          <w:top w:val="none" w:color="000000" w:sz="4" w:space="0"/>
-          <w:left w:val="none" w:color="000000" w:sz="4" w:space="0"/>
-          <w:bottom w:val="none" w:color="000000" w:sz="4" w:space="0"/>
-          <w:right w:val="none" w:color="000000" w:sz="4" w:space="0"/>
-        </w:tcBorders>
-      </w:tcPr>
-    </w:tblStylePr>
-    <w:tblStylePr w:type="lastRow">
+    <w:tblStylePr w:type="firstRow">
       <w:rPr>
         <w:b/>
         <w:color w:val="404040"/>
@@ -7978,6 +8067,52 @@
         </w:tcBorders>
       </w:tcPr>
     </w:tblStylePr>
+    <w:tblStylePr w:type="lastCol">
+      <w:rPr>
+        <w:i/>
+        <w:color w:val="404040"/>
+      </w:rPr>
+      <w:pPr>
+        <w:pBdr/>
+        <w:spacing/>
+        <w:ind/>
+      </w:pPr>
+      <w:tblPr>
+        <w:tblBorders/>
+      </w:tblPr>
+      <w:tcPr>
+        <w:shd w:val="clear" w:color="ffffff"/>
+        <w:tcBorders>
+          <w:top w:val="none" w:color="000000" w:sz="4" w:space="0"/>
+          <w:left w:val="none" w:color="000000" w:sz="4" w:space="0"/>
+          <w:bottom w:val="none" w:color="000000" w:sz="4" w:space="0"/>
+          <w:right w:val="none" w:color="000000" w:sz="4" w:space="0"/>
+        </w:tcBorders>
+      </w:tcPr>
+    </w:tblStylePr>
+    <w:tblStylePr w:type="lastRow">
+      <w:rPr>
+        <w:b/>
+        <w:color w:val="404040"/>
+      </w:rPr>
+      <w:pPr>
+        <w:pBdr/>
+        <w:spacing/>
+        <w:ind/>
+      </w:pPr>
+      <w:tblPr>
+        <w:tblBorders/>
+      </w:tblPr>
+      <w:tcPr>
+        <w:shd w:val="clear" w:color="ffffff"/>
+        <w:tcBorders>
+          <w:top w:val="none" w:color="000000" w:sz="4" w:space="0"/>
+          <w:left w:val="none" w:color="000000" w:sz="4" w:space="0"/>
+          <w:bottom w:val="none" w:color="000000" w:sz="4" w:space="0"/>
+          <w:right w:val="none" w:color="000000" w:sz="4" w:space="0"/>
+        </w:tcBorders>
+      </w:tcPr>
+    </w:tblStylePr>
     <w:tblStylePr w:type="nwCell">
       <w:pPr>
         <w:pBdr/>
@@ -8044,9 +8179,9 @@
       </w:tcPr>
     </w:tblStylePr>
   </w:style>
-  <w:style w:type="table" w:styleId="39">
+  <w:style w:type="table" w:styleId="729">
     <w:name w:val="Grid Table 4"/>
-    <w:basedOn w:val="665"/>
+    <w:basedOn w:val="887"/>
     <w:uiPriority w:val="59"/>
     <w:pPr>
       <w:pBdr/>
@@ -8277,9 +8412,9 @@
       </w:tcPr>
     </w:tblStylePr>
   </w:style>
-  <w:style w:type="table" w:styleId="40">
+  <w:style w:type="table" w:styleId="730">
     <w:name w:val="Grid Table 4 - Accent 1"/>
-    <w:basedOn w:val="665"/>
+    <w:basedOn w:val="887"/>
     <w:uiPriority w:val="59"/>
     <w:pPr>
       <w:pBdr/>
@@ -8510,9 +8645,9 @@
       </w:tcPr>
     </w:tblStylePr>
   </w:style>
-  <w:style w:type="table" w:styleId="41">
+  <w:style w:type="table" w:styleId="731">
     <w:name w:val="Grid Table 4 - Accent 2"/>
-    <w:basedOn w:val="665"/>
+    <w:basedOn w:val="887"/>
     <w:uiPriority w:val="59"/>
     <w:pPr>
       <w:pBdr/>
@@ -8743,9 +8878,9 @@
       </w:tcPr>
     </w:tblStylePr>
   </w:style>
-  <w:style w:type="table" w:styleId="42">
+  <w:style w:type="table" w:styleId="732">
     <w:name w:val="Grid Table 4 - Accent 3"/>
-    <w:basedOn w:val="665"/>
+    <w:basedOn w:val="887"/>
     <w:uiPriority w:val="59"/>
     <w:pPr>
       <w:pBdr/>
@@ -8976,9 +9111,9 @@
       </w:tcPr>
     </w:tblStylePr>
   </w:style>
-  <w:style w:type="table" w:styleId="43">
+  <w:style w:type="table" w:styleId="733">
     <w:name w:val="Grid Table 4 - Accent 4"/>
-    <w:basedOn w:val="665"/>
+    <w:basedOn w:val="887"/>
     <w:uiPriority w:val="59"/>
     <w:pPr>
       <w:pBdr/>
@@ -9209,9 +9344,9 @@
       </w:tcPr>
     </w:tblStylePr>
   </w:style>
-  <w:style w:type="table" w:styleId="44">
+  <w:style w:type="table" w:styleId="734">
     <w:name w:val="Grid Table 4 - Accent 5"/>
-    <w:basedOn w:val="665"/>
+    <w:basedOn w:val="887"/>
     <w:uiPriority w:val="59"/>
     <w:pPr>
       <w:pBdr/>
@@ -9442,9 +9577,9 @@
       </w:tcPr>
     </w:tblStylePr>
   </w:style>
-  <w:style w:type="table" w:styleId="45">
+  <w:style w:type="table" w:styleId="735">
     <w:name w:val="Grid Table 4 - Accent 6"/>
-    <w:basedOn w:val="665"/>
+    <w:basedOn w:val="887"/>
     <w:uiPriority w:val="59"/>
     <w:pPr>
       <w:pBdr/>
@@ -9675,9 +9810,9 @@
       </w:tcPr>
     </w:tblStylePr>
   </w:style>
-  <w:style w:type="table" w:styleId="46">
+  <w:style w:type="table" w:styleId="736">
     <w:name w:val="Grid Table 5 Dark"/>
-    <w:basedOn w:val="665"/>
+    <w:basedOn w:val="887"/>
     <w:uiPriority w:val="99"/>
     <w:pPr>
       <w:pBdr/>
@@ -9903,9 +10038,9 @@
       </w:tcPr>
     </w:tblStylePr>
   </w:style>
-  <w:style w:type="table" w:styleId="47">
+  <w:style w:type="table" w:styleId="737">
     <w:name w:val="Grid Table 5 Dark- Accent 1"/>
-    <w:basedOn w:val="665"/>
+    <w:basedOn w:val="887"/>
     <w:uiPriority w:val="99"/>
     <w:pPr>
       <w:pBdr/>
@@ -10131,9 +10266,9 @@
       </w:tcPr>
     </w:tblStylePr>
   </w:style>
-  <w:style w:type="table" w:styleId="48">
+  <w:style w:type="table" w:styleId="738">
     <w:name w:val="Grid Table 5 Dark - Accent 2"/>
-    <w:basedOn w:val="665"/>
+    <w:basedOn w:val="887"/>
     <w:uiPriority w:val="99"/>
     <w:pPr>
       <w:pBdr/>
@@ -10359,9 +10494,9 @@
       </w:tcPr>
     </w:tblStylePr>
   </w:style>
-  <w:style w:type="table" w:styleId="49">
+  <w:style w:type="table" w:styleId="739">
     <w:name w:val="Grid Table 5 Dark - Accent 3"/>
-    <w:basedOn w:val="665"/>
+    <w:basedOn w:val="887"/>
     <w:uiPriority w:val="99"/>
     <w:pPr>
       <w:pBdr/>
@@ -10587,9 +10722,9 @@
       </w:tcPr>
     </w:tblStylePr>
   </w:style>
-  <w:style w:type="table" w:styleId="50">
+  <w:style w:type="table" w:styleId="740">
     <w:name w:val="Grid Table 5 Dark- Accent 4"/>
-    <w:basedOn w:val="665"/>
+    <w:basedOn w:val="887"/>
     <w:uiPriority w:val="99"/>
     <w:pPr>
       <w:pBdr/>
@@ -10815,9 +10950,9 @@
       </w:tcPr>
     </w:tblStylePr>
   </w:style>
-  <w:style w:type="table" w:styleId="51">
+  <w:style w:type="table" w:styleId="741">
     <w:name w:val="Grid Table 5 Dark - Accent 5"/>
-    <w:basedOn w:val="665"/>
+    <w:basedOn w:val="887"/>
     <w:uiPriority w:val="99"/>
     <w:pPr>
       <w:pBdr/>
@@ -11043,9 +11178,9 @@
       </w:tcPr>
     </w:tblStylePr>
   </w:style>
-  <w:style w:type="table" w:styleId="52">
+  <w:style w:type="table" w:styleId="742">
     <w:name w:val="Grid Table 5 Dark - Accent 6"/>
-    <w:basedOn w:val="665"/>
+    <w:basedOn w:val="887"/>
     <w:uiPriority w:val="99"/>
     <w:pPr>
       <w:pBdr/>
@@ -11271,9 +11406,9 @@
       </w:tcPr>
     </w:tblStylePr>
   </w:style>
-  <w:style w:type="table" w:styleId="53">
+  <w:style w:type="table" w:styleId="743">
     <w:name w:val="Grid Table 6 Colorful"/>
-    <w:basedOn w:val="665"/>
+    <w:basedOn w:val="887"/>
     <w:uiPriority w:val="99"/>
     <w:pPr>
       <w:pBdr/>
@@ -11501,9 +11636,9 @@
       </w:tcPr>
     </w:tblStylePr>
   </w:style>
-  <w:style w:type="table" w:styleId="54">
+  <w:style w:type="table" w:styleId="744">
     <w:name w:val="Grid Table 6 Colorful - Accent 1"/>
-    <w:basedOn w:val="665"/>
+    <w:basedOn w:val="887"/>
     <w:uiPriority w:val="99"/>
     <w:pPr>
       <w:pBdr/>
@@ -11731,9 +11866,9 @@
       </w:tcPr>
     </w:tblStylePr>
   </w:style>
-  <w:style w:type="table" w:styleId="55">
+  <w:style w:type="table" w:styleId="745">
     <w:name w:val="Grid Table 6 Colorful - Accent 2"/>
-    <w:basedOn w:val="665"/>
+    <w:basedOn w:val="887"/>
     <w:uiPriority w:val="99"/>
     <w:pPr>
       <w:pBdr/>
@@ -11961,9 +12096,9 @@
       </w:tcPr>
     </w:tblStylePr>
   </w:style>
-  <w:style w:type="table" w:styleId="56">
+  <w:style w:type="table" w:styleId="746">
     <w:name w:val="Grid Table 6 Colorful - Accent 3"/>
-    <w:basedOn w:val="665"/>
+    <w:basedOn w:val="887"/>
     <w:uiPriority w:val="99"/>
     <w:pPr>
       <w:pBdr/>
@@ -12191,9 +12326,9 @@
       </w:tcPr>
     </w:tblStylePr>
   </w:style>
-  <w:style w:type="table" w:styleId="57">
+  <w:style w:type="table" w:styleId="747">
     <w:name w:val="Grid Table 6 Colorful - Accent 4"/>
-    <w:basedOn w:val="665"/>
+    <w:basedOn w:val="887"/>
     <w:uiPriority w:val="99"/>
     <w:pPr>
       <w:pBdr/>
@@ -12421,9 +12556,9 @@
       </w:tcPr>
     </w:tblStylePr>
   </w:style>
-  <w:style w:type="table" w:styleId="58">
+  <w:style w:type="table" w:styleId="748">
     <w:name w:val="Grid Table 6 Colorful - Accent 5"/>
-    <w:basedOn w:val="665"/>
+    <w:basedOn w:val="887"/>
     <w:uiPriority w:val="99"/>
     <w:pPr>
       <w:pBdr/>
@@ -12651,9 +12786,9 @@
       </w:tcPr>
     </w:tblStylePr>
   </w:style>
-  <w:style w:type="table" w:styleId="59">
+  <w:style w:type="table" w:styleId="749">
     <w:name w:val="Grid Table 6 Colorful - Accent 6"/>
-    <w:basedOn w:val="665"/>
+    <w:basedOn w:val="887"/>
     <w:uiPriority w:val="99"/>
     <w:pPr>
       <w:pBdr/>
@@ -12881,9 +13016,9 @@
       </w:tcPr>
     </w:tblStylePr>
   </w:style>
-  <w:style w:type="table" w:styleId="60">
+  <w:style w:type="table" w:styleId="750">
     <w:name w:val="Grid Table 7 Colorful"/>
-    <w:basedOn w:val="665"/>
+    <w:basedOn w:val="887"/>
     <w:uiPriority w:val="99"/>
     <w:pPr>
       <w:pBdr/>
@@ -12985,11 +13120,11 @@
         <w:tblBorders/>
       </w:tblPr>
       <w:tcPr>
-        <w:shd w:color="ffffff"/>
+        <w:shd w:val="clear" w:color="ffffff"/>
         <w:tcBorders>
-          <w:top w:val="none"/>
-          <w:left w:val="none"/>
-          <w:bottom w:val="none"/>
+          <w:top w:val="none" w:color="000000" w:sz="4" w:space="0"/>
+          <w:left w:val="none" w:color="000000" w:sz="4" w:space="0"/>
+          <w:bottom w:val="none" w:color="000000" w:sz="4" w:space="0"/>
           <w:right w:val="single" w:color="000000" w:themeColor="text1" w:themeTint="80" w:sz="4" w:space="0"/>
         </w:tcBorders>
       </w:tcPr>
@@ -13012,10 +13147,10 @@
       <w:tcPr>
         <w:shd w:val="clear" w:color="ffffff" w:themeColor="light1" w:fill="ffffff" w:themeFill="light1"/>
         <w:tcBorders>
-          <w:top w:val="none"/>
-          <w:left w:val="none"/>
+          <w:top w:val="none" w:color="000000" w:sz="4" w:space="0"/>
+          <w:left w:val="none" w:color="000000" w:sz="4" w:space="0"/>
           <w:bottom w:val="single" w:color="000000" w:themeColor="text1" w:themeTint="80" w:sz="4" w:space="0"/>
-          <w:right w:val="none"/>
+          <w:right w:val="none" w:color="000000" w:sz="4" w:space="0"/>
         </w:tcBorders>
       </w:tcPr>
     </w:tblStylePr>
@@ -13035,12 +13170,12 @@
         <w:tblBorders/>
       </w:tblPr>
       <w:tcPr>
-        <w:shd w:color="ffffff"/>
+        <w:shd w:val="clear" w:color="ffffff"/>
         <w:tcBorders>
-          <w:top w:val="none"/>
+          <w:top w:val="none" w:color="000000" w:sz="4" w:space="0"/>
           <w:left w:val="single" w:color="000000" w:themeColor="text1" w:themeTint="80" w:sz="4" w:space="0"/>
-          <w:bottom w:val="none"/>
-          <w:right w:val="none"/>
+          <w:bottom w:val="none" w:color="000000" w:sz="4" w:space="0"/>
+          <w:right w:val="none" w:color="000000" w:sz="4" w:space="0"/>
         </w:tcBorders>
       </w:tcPr>
     </w:tblStylePr>
@@ -13063,9 +13198,9 @@
         <w:shd w:val="clear" w:color="ffffff" w:themeColor="light1" w:fill="ffffff" w:themeFill="light1"/>
         <w:tcBorders>
           <w:top w:val="single" w:color="000000" w:themeColor="text1" w:themeTint="80" w:sz="4" w:space="0"/>
-          <w:left w:val="none"/>
-          <w:bottom w:val="none"/>
-          <w:right w:val="none"/>
+          <w:left w:val="none" w:color="000000" w:sz="4" w:space="0"/>
+          <w:bottom w:val="none" w:color="000000" w:sz="4" w:space="0"/>
+          <w:right w:val="none" w:color="000000" w:sz="4" w:space="0"/>
         </w:tcBorders>
       </w:tcPr>
     </w:tblStylePr>
@@ -13135,9 +13270,9 @@
       </w:tcPr>
     </w:tblStylePr>
   </w:style>
-  <w:style w:type="table" w:styleId="61">
+  <w:style w:type="table" w:styleId="751">
     <w:name w:val="Grid Table 7 Colorful - Accent 1"/>
-    <w:basedOn w:val="665"/>
+    <w:basedOn w:val="887"/>
     <w:uiPriority w:val="99"/>
     <w:pPr>
       <w:pBdr/>
@@ -13239,11 +13374,11 @@
         <w:tblBorders/>
       </w:tblPr>
       <w:tcPr>
-        <w:shd w:color="ffffff"/>
+        <w:shd w:val="clear" w:color="ffffff"/>
         <w:tcBorders>
-          <w:top w:val="none"/>
-          <w:left w:val="none"/>
-          <w:bottom w:val="none"/>
+          <w:top w:val="none" w:color="000000" w:sz="4" w:space="0"/>
+          <w:left w:val="none" w:color="000000" w:sz="4" w:space="0"/>
+          <w:bottom w:val="none" w:color="000000" w:sz="4" w:space="0"/>
           <w:right w:val="single" w:color="000000" w:themeColor="accent1" w:themeTint="80" w:sz="4" w:space="0"/>
         </w:tcBorders>
       </w:tcPr>
@@ -13266,10 +13401,10 @@
       <w:tcPr>
         <w:shd w:val="clear" w:color="ffffff" w:themeColor="light1" w:fill="ffffff" w:themeFill="light1"/>
         <w:tcBorders>
-          <w:top w:val="none"/>
-          <w:left w:val="none"/>
+          <w:top w:val="none" w:color="000000" w:sz="4" w:space="0"/>
+          <w:left w:val="none" w:color="000000" w:sz="4" w:space="0"/>
           <w:bottom w:val="single" w:color="000000" w:themeColor="accent1" w:themeTint="80" w:sz="4" w:space="0"/>
-          <w:right w:val="none"/>
+          <w:right w:val="none" w:color="000000" w:sz="4" w:space="0"/>
         </w:tcBorders>
       </w:tcPr>
     </w:tblStylePr>
@@ -13289,12 +13424,12 @@
         <w:tblBorders/>
       </w:tblPr>
       <w:tcPr>
-        <w:shd w:color="ffffff"/>
+        <w:shd w:val="clear" w:color="ffffff"/>
         <w:tcBorders>
-          <w:top w:val="none"/>
+          <w:top w:val="none" w:color="000000" w:sz="4" w:space="0"/>
           <w:left w:val="single" w:color="000000" w:themeColor="accent1" w:themeTint="80" w:sz="4" w:space="0"/>
-          <w:bottom w:val="none"/>
-          <w:right w:val="none"/>
+          <w:bottom w:val="none" w:color="000000" w:sz="4" w:space="0"/>
+          <w:right w:val="none" w:color="000000" w:sz="4" w:space="0"/>
         </w:tcBorders>
       </w:tcPr>
     </w:tblStylePr>
@@ -13317,9 +13452,9 @@
         <w:shd w:val="clear" w:color="ffffff" w:themeColor="light1" w:fill="ffffff" w:themeFill="light1"/>
         <w:tcBorders>
           <w:top w:val="single" w:color="000000" w:themeColor="accent1" w:themeTint="80" w:sz="4" w:space="0"/>
-          <w:left w:val="none"/>
-          <w:bottom w:val="none"/>
-          <w:right w:val="none"/>
+          <w:left w:val="none" w:color="000000" w:sz="4" w:space="0"/>
+          <w:bottom w:val="none" w:color="000000" w:sz="4" w:space="0"/>
+          <w:right w:val="none" w:color="000000" w:sz="4" w:space="0"/>
         </w:tcBorders>
       </w:tcPr>
     </w:tblStylePr>
@@ -13389,9 +13524,9 @@
       </w:tcPr>
     </w:tblStylePr>
   </w:style>
-  <w:style w:type="table" w:styleId="62">
+  <w:style w:type="table" w:styleId="752">
     <w:name w:val="Grid Table 7 Colorful - Accent 2"/>
-    <w:basedOn w:val="665"/>
+    <w:basedOn w:val="887"/>
     <w:uiPriority w:val="99"/>
     <w:pPr>
       <w:pBdr/>
@@ -13493,11 +13628,11 @@
         <w:tblBorders/>
       </w:tblPr>
       <w:tcPr>
-        <w:shd w:color="ffffff"/>
+        <w:shd w:val="clear" w:color="ffffff"/>
         <w:tcBorders>
-          <w:top w:val="none"/>
-          <w:left w:val="none"/>
-          <w:bottom w:val="none"/>
+          <w:top w:val="none" w:color="000000" w:sz="4" w:space="0"/>
+          <w:left w:val="none" w:color="000000" w:sz="4" w:space="0"/>
+          <w:bottom w:val="none" w:color="000000" w:sz="4" w:space="0"/>
           <w:right w:val="single" w:color="000000" w:themeColor="accent2" w:themeTint="97" w:sz="4" w:space="0"/>
         </w:tcBorders>
       </w:tcPr>
@@ -13520,10 +13655,10 @@
       <w:tcPr>
         <w:shd w:val="clear" w:color="ffffff" w:themeColor="light1" w:fill="ffffff" w:themeFill="light1"/>
         <w:tcBorders>
-          <w:top w:val="none"/>
-          <w:left w:val="none"/>
+          <w:top w:val="none" w:color="000000" w:sz="4" w:space="0"/>
+          <w:left w:val="none" w:color="000000" w:sz="4" w:space="0"/>
           <w:bottom w:val="single" w:color="000000" w:themeColor="accent2" w:themeTint="97" w:sz="4" w:space="0"/>
-          <w:right w:val="none"/>
+          <w:right w:val="none" w:color="000000" w:sz="4" w:space="0"/>
         </w:tcBorders>
       </w:tcPr>
     </w:tblStylePr>
@@ -13543,12 +13678,12 @@
         <w:tblBorders/>
       </w:tblPr>
       <w:tcPr>
-        <w:shd w:color="ffffff"/>
+        <w:shd w:val="clear" w:color="ffffff"/>
         <w:tcBorders>
-          <w:top w:val="none"/>
+          <w:top w:val="none" w:color="000000" w:sz="4" w:space="0"/>
           <w:left w:val="single" w:color="000000" w:themeColor="accent2" w:themeTint="97" w:sz="4" w:space="0"/>
-          <w:bottom w:val="none"/>
-          <w:right w:val="none"/>
+          <w:bottom w:val="none" w:color="000000" w:sz="4" w:space="0"/>
+          <w:right w:val="none" w:color="000000" w:sz="4" w:space="0"/>
         </w:tcBorders>
       </w:tcPr>
     </w:tblStylePr>
@@ -13571,9 +13706,9 @@
         <w:shd w:val="clear" w:color="ffffff" w:themeColor="light1" w:fill="ffffff" w:themeFill="light1"/>
         <w:tcBorders>
           <w:top w:val="single" w:color="000000" w:themeColor="accent2" w:themeTint="97" w:sz="4" w:space="0"/>
-          <w:left w:val="none"/>
-          <w:bottom w:val="none"/>
-          <w:right w:val="none"/>
+          <w:left w:val="none" w:color="000000" w:sz="4" w:space="0"/>
+          <w:bottom w:val="none" w:color="000000" w:sz="4" w:space="0"/>
+          <w:right w:val="none" w:color="000000" w:sz="4" w:space="0"/>
         </w:tcBorders>
       </w:tcPr>
     </w:tblStylePr>
@@ -13643,9 +13778,9 @@
       </w:tcPr>
     </w:tblStylePr>
   </w:style>
-  <w:style w:type="table" w:styleId="63">
+  <w:style w:type="table" w:styleId="753">
     <w:name w:val="Grid Table 7 Colorful - Accent 3"/>
-    <w:basedOn w:val="665"/>
+    <w:basedOn w:val="887"/>
     <w:uiPriority w:val="99"/>
     <w:pPr>
       <w:pBdr/>
@@ -13747,11 +13882,11 @@
         <w:tblBorders/>
       </w:tblPr>
       <w:tcPr>
-        <w:shd w:color="ffffff"/>
+        <w:shd w:val="clear" w:color="ffffff"/>
         <w:tcBorders>
-          <w:top w:val="none"/>
-          <w:left w:val="none"/>
-          <w:bottom w:val="none"/>
+          <w:top w:val="none" w:color="000000" w:sz="4" w:space="0"/>
+          <w:left w:val="none" w:color="000000" w:sz="4" w:space="0"/>
+          <w:bottom w:val="none" w:color="000000" w:sz="4" w:space="0"/>
           <w:right w:val="single" w:color="000000" w:themeColor="accent3" w:themeTint="FE" w:sz="4" w:space="0"/>
         </w:tcBorders>
       </w:tcPr>
@@ -13774,10 +13909,10 @@
       <w:tcPr>
         <w:shd w:val="clear" w:color="ffffff" w:themeColor="light1" w:fill="ffffff" w:themeFill="light1"/>
         <w:tcBorders>
-          <w:top w:val="none"/>
-          <w:left w:val="none"/>
+          <w:top w:val="none" w:color="000000" w:sz="4" w:space="0"/>
+          <w:left w:val="none" w:color="000000" w:sz="4" w:space="0"/>
           <w:bottom w:val="single" w:color="000000" w:themeColor="accent3" w:themeTint="FE" w:sz="4" w:space="0"/>
-          <w:right w:val="none"/>
+          <w:right w:val="none" w:color="000000" w:sz="4" w:space="0"/>
         </w:tcBorders>
       </w:tcPr>
     </w:tblStylePr>
@@ -13797,12 +13932,12 @@
         <w:tblBorders/>
       </w:tblPr>
       <w:tcPr>
-        <w:shd w:color="ffffff"/>
+        <w:shd w:val="clear" w:color="ffffff"/>
         <w:tcBorders>
-          <w:top w:val="none"/>
+          <w:top w:val="none" w:color="000000" w:sz="4" w:space="0"/>
           <w:left w:val="single" w:color="000000" w:themeColor="accent3" w:themeTint="FE" w:sz="4" w:space="0"/>
-          <w:bottom w:val="none"/>
-          <w:right w:val="none"/>
+          <w:bottom w:val="none" w:color="000000" w:sz="4" w:space="0"/>
+          <w:right w:val="none" w:color="000000" w:sz="4" w:space="0"/>
         </w:tcBorders>
       </w:tcPr>
     </w:tblStylePr>
@@ -13825,9 +13960,9 @@
         <w:shd w:val="clear" w:color="ffffff" w:themeColor="light1" w:fill="ffffff" w:themeFill="light1"/>
         <w:tcBorders>
           <w:top w:val="single" w:color="000000" w:themeColor="accent3" w:themeTint="FE" w:sz="4" w:space="0"/>
-          <w:left w:val="none"/>
-          <w:bottom w:val="none"/>
-          <w:right w:val="none"/>
+          <w:left w:val="none" w:color="000000" w:sz="4" w:space="0"/>
+          <w:bottom w:val="none" w:color="000000" w:sz="4" w:space="0"/>
+          <w:right w:val="none" w:color="000000" w:sz="4" w:space="0"/>
         </w:tcBorders>
       </w:tcPr>
     </w:tblStylePr>
@@ -13897,9 +14032,9 @@
       </w:tcPr>
     </w:tblStylePr>
   </w:style>
-  <w:style w:type="table" w:styleId="64">
+  <w:style w:type="table" w:styleId="754">
     <w:name w:val="Grid Table 7 Colorful - Accent 4"/>
-    <w:basedOn w:val="665"/>
+    <w:basedOn w:val="887"/>
     <w:uiPriority w:val="99"/>
     <w:pPr>
       <w:pBdr/>
@@ -14001,11 +14136,11 @@
         <w:tblBorders/>
       </w:tblPr>
       <w:tcPr>
-        <w:shd w:color="ffffff"/>
+        <w:shd w:val="clear" w:color="ffffff"/>
         <w:tcBorders>
-          <w:top w:val="none"/>
-          <w:left w:val="none"/>
-          <w:bottom w:val="none"/>
+          <w:top w:val="none" w:color="000000" w:sz="4" w:space="0"/>
+          <w:left w:val="none" w:color="000000" w:sz="4" w:space="0"/>
+          <w:bottom w:val="none" w:color="000000" w:sz="4" w:space="0"/>
           <w:right w:val="single" w:color="000000" w:themeColor="accent4" w:themeTint="9A" w:sz="4" w:space="0"/>
         </w:tcBorders>
       </w:tcPr>
@@ -14028,10 +14163,10 @@
       <w:tcPr>
         <w:shd w:val="clear" w:color="ffffff" w:themeColor="light1" w:fill="ffffff" w:themeFill="light1"/>
         <w:tcBorders>
-          <w:top w:val="none"/>
-          <w:left w:val="none"/>
+          <w:top w:val="none" w:color="000000" w:sz="4" w:space="0"/>
+          <w:left w:val="none" w:color="000000" w:sz="4" w:space="0"/>
           <w:bottom w:val="single" w:color="000000" w:themeColor="accent4" w:themeTint="9A" w:sz="4" w:space="0"/>
-          <w:right w:val="none"/>
+          <w:right w:val="none" w:color="000000" w:sz="4" w:space="0"/>
         </w:tcBorders>
       </w:tcPr>
     </w:tblStylePr>
@@ -14051,12 +14186,12 @@
         <w:tblBorders/>
       </w:tblPr>
       <w:tcPr>
-        <w:shd w:color="ffffff"/>
+        <w:shd w:val="clear" w:color="ffffff"/>
         <w:tcBorders>
-          <w:top w:val="none"/>
+          <w:top w:val="none" w:color="000000" w:sz="4" w:space="0"/>
           <w:left w:val="single" w:color="000000" w:themeColor="accent4" w:themeTint="9A" w:sz="4" w:space="0"/>
-          <w:bottom w:val="none"/>
-          <w:right w:val="none"/>
+          <w:bottom w:val="none" w:color="000000" w:sz="4" w:space="0"/>
+          <w:right w:val="none" w:color="000000" w:sz="4" w:space="0"/>
         </w:tcBorders>
       </w:tcPr>
     </w:tblStylePr>
@@ -14079,9 +14214,9 @@
         <w:shd w:val="clear" w:color="ffffff" w:themeColor="light1" w:fill="ffffff" w:themeFill="light1"/>
         <w:tcBorders>
           <w:top w:val="single" w:color="000000" w:themeColor="accent4" w:themeTint="9A" w:sz="4" w:space="0"/>
-          <w:left w:val="none"/>
-          <w:bottom w:val="none"/>
-          <w:right w:val="none"/>
+          <w:left w:val="none" w:color="000000" w:sz="4" w:space="0"/>
+          <w:bottom w:val="none" w:color="000000" w:sz="4" w:space="0"/>
+          <w:right w:val="none" w:color="000000" w:sz="4" w:space="0"/>
         </w:tcBorders>
       </w:tcPr>
     </w:tblStylePr>
@@ -14151,9 +14286,9 @@
       </w:tcPr>
     </w:tblStylePr>
   </w:style>
-  <w:style w:type="table" w:styleId="65">
+  <w:style w:type="table" w:styleId="755">
     <w:name w:val="Grid Table 7 Colorful - Accent 5"/>
-    <w:basedOn w:val="665"/>
+    <w:basedOn w:val="887"/>
     <w:uiPriority w:val="99"/>
     <w:pPr>
       <w:pBdr/>
@@ -14255,11 +14390,11 @@
         <w:tblBorders/>
       </w:tblPr>
       <w:tcPr>
-        <w:shd w:color="ffffff"/>
+        <w:shd w:val="clear" w:color="ffffff"/>
         <w:tcBorders>
-          <w:top w:val="none"/>
-          <w:left w:val="none"/>
-          <w:bottom w:val="none"/>
+          <w:top w:val="none" w:color="000000" w:sz="4" w:space="0"/>
+          <w:left w:val="none" w:color="000000" w:sz="4" w:space="0"/>
+          <w:bottom w:val="none" w:color="000000" w:sz="4" w:space="0"/>
           <w:right w:val="single" w:color="000000" w:themeColor="accent5" w:themeTint="90" w:sz="4" w:space="0"/>
         </w:tcBorders>
       </w:tcPr>
@@ -14282,10 +14417,10 @@
       <w:tcPr>
         <w:shd w:val="clear" w:color="ffffff" w:themeColor="light1" w:fill="ffffff" w:themeFill="light1"/>
         <w:tcBorders>
-          <w:top w:val="none"/>
-          <w:left w:val="none"/>
+          <w:top w:val="none" w:color="000000" w:sz="4" w:space="0"/>
+          <w:left w:val="none" w:color="000000" w:sz="4" w:space="0"/>
           <w:bottom w:val="single" w:color="000000" w:themeColor="accent5" w:themeTint="90" w:sz="4" w:space="0"/>
-          <w:right w:val="none"/>
+          <w:right w:val="none" w:color="000000" w:sz="4" w:space="0"/>
         </w:tcBorders>
       </w:tcPr>
     </w:tblStylePr>
@@ -14305,12 +14440,12 @@
         <w:tblBorders/>
       </w:tblPr>
       <w:tcPr>
-        <w:shd w:color="ffffff"/>
+        <w:shd w:val="clear" w:color="ffffff"/>
         <w:tcBorders>
-          <w:top w:val="none"/>
+          <w:top w:val="none" w:color="000000" w:sz="4" w:space="0"/>
           <w:left w:val="single" w:color="000000" w:themeColor="accent5" w:themeTint="90" w:sz="4" w:space="0"/>
-          <w:bottom w:val="none"/>
-          <w:right w:val="none"/>
+          <w:bottom w:val="none" w:color="000000" w:sz="4" w:space="0"/>
+          <w:right w:val="none" w:color="000000" w:sz="4" w:space="0"/>
         </w:tcBorders>
       </w:tcPr>
     </w:tblStylePr>
@@ -14333,9 +14468,9 @@
         <w:shd w:val="clear" w:color="ffffff" w:themeColor="light1" w:fill="ffffff" w:themeFill="light1"/>
         <w:tcBorders>
           <w:top w:val="single" w:color="000000" w:themeColor="accent5" w:themeTint="90" w:sz="4" w:space="0"/>
-          <w:left w:val="none"/>
-          <w:bottom w:val="none"/>
-          <w:right w:val="none"/>
+          <w:left w:val="none" w:color="000000" w:sz="4" w:space="0"/>
+          <w:bottom w:val="none" w:color="000000" w:sz="4" w:space="0"/>
+          <w:right w:val="none" w:color="000000" w:sz="4" w:space="0"/>
         </w:tcBorders>
       </w:tcPr>
     </w:tblStylePr>
@@ -14405,9 +14540,9 @@
       </w:tcPr>
     </w:tblStylePr>
   </w:style>
-  <w:style w:type="table" w:styleId="66">
+  <w:style w:type="table" w:styleId="756">
     <w:name w:val="Grid Table 7 Colorful - Accent 6"/>
-    <w:basedOn w:val="665"/>
+    <w:basedOn w:val="887"/>
     <w:uiPriority w:val="99"/>
     <w:pPr>
       <w:pBdr/>
@@ -14509,11 +14644,11 @@
         <w:tblBorders/>
       </w:tblPr>
       <w:tcPr>
-        <w:shd w:color="ffffff"/>
+        <w:shd w:val="clear" w:color="ffffff"/>
         <w:tcBorders>
-          <w:top w:val="none"/>
-          <w:left w:val="none"/>
-          <w:bottom w:val="none"/>
+          <w:top w:val="none" w:color="000000" w:sz="4" w:space="0"/>
+          <w:left w:val="none" w:color="000000" w:sz="4" w:space="0"/>
+          <w:bottom w:val="none" w:color="000000" w:sz="4" w:space="0"/>
           <w:right w:val="single" w:color="000000" w:themeColor="accent6" w:themeTint="90" w:sz="4" w:space="0"/>
         </w:tcBorders>
       </w:tcPr>
@@ -14536,10 +14671,10 @@
       <w:tcPr>
         <w:shd w:val="clear" w:color="ffffff" w:themeColor="light1" w:fill="ffffff" w:themeFill="light1"/>
         <w:tcBorders>
-          <w:top w:val="none"/>
-          <w:left w:val="none"/>
+          <w:top w:val="none" w:color="000000" w:sz="4" w:space="0"/>
+          <w:left w:val="none" w:color="000000" w:sz="4" w:space="0"/>
           <w:bottom w:val="single" w:color="000000" w:themeColor="accent6" w:themeTint="90" w:sz="4" w:space="0"/>
-          <w:right w:val="none"/>
+          <w:right w:val="none" w:color="000000" w:sz="4" w:space="0"/>
         </w:tcBorders>
       </w:tcPr>
     </w:tblStylePr>
@@ -14559,12 +14694,12 @@
         <w:tblBorders/>
       </w:tblPr>
       <w:tcPr>
-        <w:shd w:color="ffffff"/>
+        <w:shd w:val="clear" w:color="ffffff"/>
         <w:tcBorders>
-          <w:top w:val="none"/>
+          <w:top w:val="none" w:color="000000" w:sz="4" w:space="0"/>
           <w:left w:val="single" w:color="000000" w:themeColor="accent6" w:themeTint="90" w:sz="4" w:space="0"/>
-          <w:bottom w:val="none"/>
-          <w:right w:val="none"/>
+          <w:bottom w:val="none" w:color="000000" w:sz="4" w:space="0"/>
+          <w:right w:val="none" w:color="000000" w:sz="4" w:space="0"/>
         </w:tcBorders>
       </w:tcPr>
     </w:tblStylePr>
@@ -14587,9 +14722,9 @@
         <w:shd w:val="clear" w:color="ffffff" w:themeColor="light1" w:fill="ffffff" w:themeFill="light1"/>
         <w:tcBorders>
           <w:top w:val="single" w:color="000000" w:themeColor="accent6" w:themeTint="90" w:sz="4" w:space="0"/>
-          <w:left w:val="none"/>
-          <w:bottom w:val="none"/>
-          <w:right w:val="none"/>
+          <w:left w:val="none" w:color="000000" w:sz="4" w:space="0"/>
+          <w:bottom w:val="none" w:color="000000" w:sz="4" w:space="0"/>
+          <w:right w:val="none" w:color="000000" w:sz="4" w:space="0"/>
         </w:tcBorders>
       </w:tcPr>
     </w:tblStylePr>
@@ -14659,9 +14794,9 @@
       </w:tcPr>
     </w:tblStylePr>
   </w:style>
-  <w:style w:type="table" w:styleId="67">
+  <w:style w:type="table" w:styleId="757">
     <w:name w:val="List Table 1 Light"/>
-    <w:basedOn w:val="665"/>
+    <w:basedOn w:val="887"/>
     <w:uiPriority w:val="99"/>
     <w:pPr>
       <w:pBdr/>
@@ -14875,9 +15010,9 @@
       </w:tcPr>
     </w:tblStylePr>
   </w:style>
-  <w:style w:type="table" w:styleId="68">
+  <w:style w:type="table" w:styleId="758">
     <w:name w:val="List Table 1 Light - Accent 1"/>
-    <w:basedOn w:val="665"/>
+    <w:basedOn w:val="887"/>
     <w:uiPriority w:val="99"/>
     <w:pPr>
       <w:pBdr/>
@@ -15091,9 +15226,9 @@
       </w:tcPr>
     </w:tblStylePr>
   </w:style>
-  <w:style w:type="table" w:styleId="69">
+  <w:style w:type="table" w:styleId="759">
     <w:name w:val="List Table 1 Light - Accent 2"/>
-    <w:basedOn w:val="665"/>
+    <w:basedOn w:val="887"/>
     <w:uiPriority w:val="99"/>
     <w:pPr>
       <w:pBdr/>
@@ -15307,9 +15442,9 @@
       </w:tcPr>
     </w:tblStylePr>
   </w:style>
-  <w:style w:type="table" w:styleId="70">
+  <w:style w:type="table" w:styleId="760">
     <w:name w:val="List Table 1 Light - Accent 3"/>
-    <w:basedOn w:val="665"/>
+    <w:basedOn w:val="887"/>
     <w:uiPriority w:val="99"/>
     <w:pPr>
       <w:pBdr/>
@@ -15523,9 +15658,9 @@
       </w:tcPr>
     </w:tblStylePr>
   </w:style>
-  <w:style w:type="table" w:styleId="71">
+  <w:style w:type="table" w:styleId="761">
     <w:name w:val="List Table 1 Light - Accent 4"/>
-    <w:basedOn w:val="665"/>
+    <w:basedOn w:val="887"/>
     <w:uiPriority w:val="99"/>
     <w:pPr>
       <w:pBdr/>
@@ -15739,9 +15874,9 @@
       </w:tcPr>
     </w:tblStylePr>
   </w:style>
-  <w:style w:type="table" w:styleId="72">
+  <w:style w:type="table" w:styleId="762">
     <w:name w:val="List Table 1 Light - Accent 5"/>
-    <w:basedOn w:val="665"/>
+    <w:basedOn w:val="887"/>
     <w:uiPriority w:val="99"/>
     <w:pPr>
       <w:pBdr/>
@@ -15955,9 +16090,9 @@
       </w:tcPr>
     </w:tblStylePr>
   </w:style>
-  <w:style w:type="table" w:styleId="73">
+  <w:style w:type="table" w:styleId="763">
     <w:name w:val="List Table 1 Light - Accent 6"/>
-    <w:basedOn w:val="665"/>
+    <w:basedOn w:val="887"/>
     <w:uiPriority w:val="99"/>
     <w:pPr>
       <w:pBdr/>
@@ -16171,9 +16306,9 @@
       </w:tcPr>
     </w:tblStylePr>
   </w:style>
-  <w:style w:type="table" w:styleId="74">
+  <w:style w:type="table" w:styleId="764">
     <w:name w:val="List Table 2"/>
-    <w:basedOn w:val="665"/>
+    <w:basedOn w:val="887"/>
     <w:uiPriority w:val="99"/>
     <w:pPr>
       <w:pBdr/>
@@ -16409,9 +16544,9 @@
       </w:tcPr>
     </w:tblStylePr>
   </w:style>
-  <w:style w:type="table" w:styleId="75">
+  <w:style w:type="table" w:styleId="765">
     <w:name w:val="List Table 2 - Accent 1"/>
-    <w:basedOn w:val="665"/>
+    <w:basedOn w:val="887"/>
     <w:uiPriority w:val="99"/>
     <w:pPr>
       <w:pBdr/>
@@ -16647,9 +16782,9 @@
       </w:tcPr>
     </w:tblStylePr>
   </w:style>
-  <w:style w:type="table" w:styleId="76">
+  <w:style w:type="table" w:styleId="766">
     <w:name w:val="List Table 2 - Accent 2"/>
-    <w:basedOn w:val="665"/>
+    <w:basedOn w:val="887"/>
     <w:uiPriority w:val="99"/>
     <w:pPr>
       <w:pBdr/>
@@ -16885,9 +17020,9 @@
       </w:tcPr>
     </w:tblStylePr>
   </w:style>
-  <w:style w:type="table" w:styleId="77">
+  <w:style w:type="table" w:styleId="767">
     <w:name w:val="List Table 2 - Accent 3"/>
-    <w:basedOn w:val="665"/>
+    <w:basedOn w:val="887"/>
     <w:uiPriority w:val="99"/>
     <w:pPr>
       <w:pBdr/>
@@ -17123,9 +17258,9 @@
       </w:tcPr>
     </w:tblStylePr>
   </w:style>
-  <w:style w:type="table" w:styleId="78">
+  <w:style w:type="table" w:styleId="768">
     <w:name w:val="List Table 2 - Accent 4"/>
-    <w:basedOn w:val="665"/>
+    <w:basedOn w:val="887"/>
     <w:uiPriority w:val="99"/>
     <w:pPr>
       <w:pBdr/>
@@ -17361,9 +17496,9 @@
       </w:tcPr>
     </w:tblStylePr>
   </w:style>
-  <w:style w:type="table" w:styleId="79">
+  <w:style w:type="table" w:styleId="769">
     <w:name w:val="List Table 2 - Accent 5"/>
-    <w:basedOn w:val="665"/>
+    <w:basedOn w:val="887"/>
     <w:uiPriority w:val="99"/>
     <w:pPr>
       <w:pBdr/>
@@ -17599,9 +17734,9 @@
       </w:tcPr>
     </w:tblStylePr>
   </w:style>
-  <w:style w:type="table" w:styleId="80">
+  <w:style w:type="table" w:styleId="770">
     <w:name w:val="List Table 2 - Accent 6"/>
-    <w:basedOn w:val="665"/>
+    <w:basedOn w:val="887"/>
     <w:uiPriority w:val="99"/>
     <w:pPr>
       <w:pBdr/>
@@ -17837,9 +17972,9 @@
       </w:tcPr>
     </w:tblStylePr>
   </w:style>
-  <w:style w:type="table" w:styleId="81">
+  <w:style w:type="table" w:styleId="771">
     <w:name w:val="List Table 3"/>
-    <w:basedOn w:val="665"/>
+    <w:basedOn w:val="887"/>
     <w:uiPriority w:val="99"/>
     <w:pPr>
       <w:pBdr/>
@@ -18065,9 +18200,9 @@
       </w:tcPr>
     </w:tblStylePr>
   </w:style>
-  <w:style w:type="table" w:styleId="82">
+  <w:style w:type="table" w:styleId="772">
     <w:name w:val="List Table 3 - Accent 1"/>
-    <w:basedOn w:val="665"/>
+    <w:basedOn w:val="887"/>
     <w:uiPriority w:val="99"/>
     <w:pPr>
       <w:pBdr/>
@@ -18293,9 +18428,9 @@
       </w:tcPr>
     </w:tblStylePr>
   </w:style>
-  <w:style w:type="table" w:styleId="83">
+  <w:style w:type="table" w:styleId="773">
     <w:name w:val="List Table 3 - Accent 2"/>
-    <w:basedOn w:val="665"/>
+    <w:basedOn w:val="887"/>
     <w:uiPriority w:val="99"/>
     <w:pPr>
       <w:pBdr/>
@@ -18521,9 +18656,9 @@
       </w:tcPr>
     </w:tblStylePr>
   </w:style>
-  <w:style w:type="table" w:styleId="84">
+  <w:style w:type="table" w:styleId="774">
     <w:name w:val="List Table 3 - Accent 3"/>
-    <w:basedOn w:val="665"/>
+    <w:basedOn w:val="887"/>
     <w:uiPriority w:val="99"/>
     <w:pPr>
       <w:pBdr/>
@@ -18749,9 +18884,9 @@
       </w:tcPr>
     </w:tblStylePr>
   </w:style>
-  <w:style w:type="table" w:styleId="85">
+  <w:style w:type="table" w:styleId="775">
     <w:name w:val="List Table 3 - Accent 4"/>
-    <w:basedOn w:val="665"/>
+    <w:basedOn w:val="887"/>
     <w:uiPriority w:val="99"/>
     <w:pPr>
       <w:pBdr/>
@@ -18977,9 +19112,9 @@
       </w:tcPr>
     </w:tblStylePr>
   </w:style>
-  <w:style w:type="table" w:styleId="86">
+  <w:style w:type="table" w:styleId="776">
     <w:name w:val="List Table 3 - Accent 5"/>
-    <w:basedOn w:val="665"/>
+    <w:basedOn w:val="887"/>
     <w:uiPriority w:val="99"/>
     <w:pPr>
       <w:pBdr/>
@@ -19205,9 +19340,9 @@
       </w:tcPr>
     </w:tblStylePr>
   </w:style>
-  <w:style w:type="table" w:styleId="87">
+  <w:style w:type="table" w:styleId="777">
     <w:name w:val="List Table 3 - Accent 6"/>
-    <w:basedOn w:val="665"/>
+    <w:basedOn w:val="887"/>
     <w:uiPriority w:val="99"/>
     <w:pPr>
       <w:pBdr/>
@@ -19433,9 +19568,9 @@
       </w:tcPr>
     </w:tblStylePr>
   </w:style>
-  <w:style w:type="table" w:styleId="88">
+  <w:style w:type="table" w:styleId="778">
     <w:name w:val="List Table 4"/>
-    <w:basedOn w:val="665"/>
+    <w:basedOn w:val="887"/>
     <w:uiPriority w:val="99"/>
     <w:pPr>
       <w:pBdr/>
@@ -19658,9 +19793,9 @@
       </w:tcPr>
     </w:tblStylePr>
   </w:style>
-  <w:style w:type="table" w:styleId="89">
+  <w:style w:type="table" w:styleId="779">
     <w:name w:val="List Table 4 - Accent 1"/>
-    <w:basedOn w:val="665"/>
+    <w:basedOn w:val="887"/>
     <w:uiPriority w:val="99"/>
     <w:pPr>
       <w:pBdr/>
@@ -19883,9 +20018,9 @@
       </w:tcPr>
     </w:tblStylePr>
   </w:style>
-  <w:style w:type="table" w:styleId="90">
+  <w:style w:type="table" w:styleId="780">
     <w:name w:val="List Table 4 - Accent 2"/>
-    <w:basedOn w:val="665"/>
+    <w:basedOn w:val="887"/>
     <w:uiPriority w:val="99"/>
     <w:pPr>
       <w:pBdr/>
@@ -20108,9 +20243,9 @@
       </w:tcPr>
     </w:tblStylePr>
   </w:style>
-  <w:style w:type="table" w:styleId="91">
+  <w:style w:type="table" w:styleId="781">
     <w:name w:val="List Table 4 - Accent 3"/>
-    <w:basedOn w:val="665"/>
+    <w:basedOn w:val="887"/>
     <w:uiPriority w:val="99"/>
     <w:pPr>
       <w:pBdr/>
@@ -20333,9 +20468,9 @@
       </w:tcPr>
     </w:tblStylePr>
   </w:style>
-  <w:style w:type="table" w:styleId="92">
+  <w:style w:type="table" w:styleId="782">
     <w:name w:val="List Table 4 - Accent 4"/>
-    <w:basedOn w:val="665"/>
+    <w:basedOn w:val="887"/>
     <w:uiPriority w:val="99"/>
     <w:pPr>
       <w:pBdr/>
@@ -20558,9 +20693,9 @@
       </w:tcPr>
     </w:tblStylePr>
   </w:style>
-  <w:style w:type="table" w:styleId="93">
+  <w:style w:type="table" w:styleId="783">
     <w:name w:val="List Table 4 - Accent 5"/>
-    <w:basedOn w:val="665"/>
+    <w:basedOn w:val="887"/>
     <w:uiPriority w:val="99"/>
     <w:pPr>
       <w:pBdr/>
@@ -20783,9 +20918,9 @@
       </w:tcPr>
     </w:tblStylePr>
   </w:style>
-  <w:style w:type="table" w:styleId="94">
+  <w:style w:type="table" w:styleId="784">
     <w:name w:val="List Table 4 - Accent 6"/>
-    <w:basedOn w:val="665"/>
+    <w:basedOn w:val="887"/>
     <w:uiPriority w:val="99"/>
     <w:pPr>
       <w:pBdr/>
@@ -21008,9 +21143,9 @@
       </w:tcPr>
     </w:tblStylePr>
   </w:style>
-  <w:style w:type="table" w:styleId="95">
+  <w:style w:type="table" w:styleId="785">
     <w:name w:val="List Table 5 Dark"/>
-    <w:basedOn w:val="665"/>
+    <w:basedOn w:val="887"/>
     <w:uiPriority w:val="99"/>
     <w:pPr>
       <w:pBdr/>
@@ -21250,9 +21385,9 @@
       </w:tcPr>
     </w:tblStylePr>
   </w:style>
-  <w:style w:type="table" w:styleId="96">
+  <w:style w:type="table" w:styleId="786">
     <w:name w:val="List Table 5 Dark - Accent 1"/>
-    <w:basedOn w:val="665"/>
+    <w:basedOn w:val="887"/>
     <w:uiPriority w:val="99"/>
     <w:pPr>
       <w:pBdr/>
@@ -21492,9 +21627,9 @@
       </w:tcPr>
     </w:tblStylePr>
   </w:style>
-  <w:style w:type="table" w:styleId="97">
+  <w:style w:type="table" w:styleId="787">
     <w:name w:val="List Table 5 Dark - Accent 2"/>
-    <w:basedOn w:val="665"/>
+    <w:basedOn w:val="887"/>
     <w:uiPriority w:val="99"/>
     <w:pPr>
       <w:pBdr/>
@@ -21734,9 +21869,9 @@
       </w:tcPr>
     </w:tblStylePr>
   </w:style>
-  <w:style w:type="table" w:styleId="98">
+  <w:style w:type="table" w:styleId="788">
     <w:name w:val="List Table 5 Dark - Accent 3"/>
-    <w:basedOn w:val="665"/>
+    <w:basedOn w:val="887"/>
     <w:uiPriority w:val="99"/>
     <w:pPr>
       <w:pBdr/>
@@ -21976,9 +22111,9 @@
       </w:tcPr>
     </w:tblStylePr>
   </w:style>
-  <w:style w:type="table" w:styleId="99">
+  <w:style w:type="table" w:styleId="789">
     <w:name w:val="List Table 5 Dark - Accent 4"/>
-    <w:basedOn w:val="665"/>
+    <w:basedOn w:val="887"/>
     <w:uiPriority w:val="99"/>
     <w:pPr>
       <w:pBdr/>
@@ -22218,9 +22353,9 @@
       </w:tcPr>
     </w:tblStylePr>
   </w:style>
-  <w:style w:type="table" w:styleId="100">
+  <w:style w:type="table" w:styleId="790">
     <w:name w:val="List Table 5 Dark - Accent 5"/>
-    <w:basedOn w:val="665"/>
+    <w:basedOn w:val="887"/>
     <w:uiPriority w:val="99"/>
     <w:pPr>
       <w:pBdr/>
@@ -22460,9 +22595,9 @@
       </w:tcPr>
     </w:tblStylePr>
   </w:style>
-  <w:style w:type="table" w:styleId="101">
+  <w:style w:type="table" w:styleId="791">
     <w:name w:val="List Table 5 Dark - Accent 6"/>
-    <w:basedOn w:val="665"/>
+    <w:basedOn w:val="887"/>
     <w:uiPriority w:val="99"/>
     <w:pPr>
       <w:pBdr/>
@@ -22702,9 +22837,9 @@
       </w:tcPr>
     </w:tblStylePr>
   </w:style>
-  <w:style w:type="table" w:styleId="102">
+  <w:style w:type="table" w:styleId="792">
     <w:name w:val="List Table 6 Colorful"/>
-    <w:basedOn w:val="665"/>
+    <w:basedOn w:val="887"/>
     <w:uiPriority w:val="99"/>
     <w:pPr>
       <w:pBdr/>
@@ -22925,9 +23060,9 @@
       </w:tcPr>
     </w:tblStylePr>
   </w:style>
-  <w:style w:type="table" w:styleId="103">
+  <w:style w:type="table" w:styleId="793">
     <w:name w:val="List Table 6 Colorful - Accent 1"/>
-    <w:basedOn w:val="665"/>
+    <w:basedOn w:val="887"/>
     <w:uiPriority w:val="99"/>
     <w:pPr>
       <w:pBdr/>
@@ -23148,9 +23283,9 @@
       </w:tcPr>
     </w:tblStylePr>
   </w:style>
-  <w:style w:type="table" w:styleId="104">
+  <w:style w:type="table" w:styleId="794">
     <w:name w:val="List Table 6 Colorful - Accent 2"/>
-    <w:basedOn w:val="665"/>
+    <w:basedOn w:val="887"/>
     <w:uiPriority w:val="99"/>
     <w:pPr>
       <w:pBdr/>
@@ -23371,9 +23506,9 @@
       </w:tcPr>
     </w:tblStylePr>
   </w:style>
-  <w:style w:type="table" w:styleId="105">
+  <w:style w:type="table" w:styleId="795">
     <w:name w:val="List Table 6 Colorful - Accent 3"/>
-    <w:basedOn w:val="665"/>
+    <w:basedOn w:val="887"/>
     <w:uiPriority w:val="99"/>
     <w:pPr>
       <w:pBdr/>
@@ -23594,9 +23729,9 @@
       </w:tcPr>
     </w:tblStylePr>
   </w:style>
-  <w:style w:type="table" w:styleId="106">
+  <w:style w:type="table" w:styleId="796">
     <w:name w:val="List Table 6 Colorful - Accent 4"/>
-    <w:basedOn w:val="665"/>
+    <w:basedOn w:val="887"/>
     <w:uiPriority w:val="99"/>
     <w:pPr>
       <w:pBdr/>
@@ -23817,9 +23952,9 @@
       </w:tcPr>
     </w:tblStylePr>
   </w:style>
-  <w:style w:type="table" w:styleId="107">
+  <w:style w:type="table" w:styleId="797">
     <w:name w:val="List Table 6 Colorful - Accent 5"/>
-    <w:basedOn w:val="665"/>
+    <w:basedOn w:val="887"/>
     <w:uiPriority w:val="99"/>
     <w:pPr>
       <w:pBdr/>
@@ -24040,9 +24175,9 @@
       </w:tcPr>
     </w:tblStylePr>
   </w:style>
-  <w:style w:type="table" w:styleId="108">
+  <w:style w:type="table" w:styleId="798">
     <w:name w:val="List Table 6 Colorful - Accent 6"/>
-    <w:basedOn w:val="665"/>
+    <w:basedOn w:val="887"/>
     <w:uiPriority w:val="99"/>
     <w:pPr>
       <w:pBdr/>
@@ -24263,9 +24398,9 @@
       </w:tcPr>
     </w:tblStylePr>
   </w:style>
-  <w:style w:type="table" w:styleId="109">
+  <w:style w:type="table" w:styleId="799">
     <w:name w:val="List Table 7 Colorful"/>
-    <w:basedOn w:val="665"/>
+    <w:basedOn w:val="887"/>
     <w:uiPriority w:val="99"/>
     <w:pPr>
       <w:pBdr/>
@@ -24364,11 +24499,11 @@
         <w:tblBorders/>
       </w:tblPr>
       <w:tcPr>
-        <w:shd w:color="ffffff"/>
+        <w:shd w:val="clear" w:color="ffffff"/>
         <w:tcBorders>
-          <w:top w:val="none"/>
-          <w:left w:val="none"/>
-          <w:bottom w:val="none"/>
+          <w:top w:val="none" w:color="000000" w:sz="4" w:space="0"/>
+          <w:left w:val="none" w:color="000000" w:sz="4" w:space="0"/>
+          <w:bottom w:val="none" w:color="000000" w:sz="4" w:space="0"/>
           <w:right w:val="single" w:color="000000" w:themeColor="text1" w:themeTint="80" w:sz="4" w:space="0"/>
         </w:tcBorders>
       </w:tcPr>
@@ -24391,10 +24526,10 @@
       <w:tcPr>
         <w:shd w:val="clear" w:color="ffffff" w:themeColor="light1" w:fill="ffffff" w:themeFill="light1"/>
         <w:tcBorders>
-          <w:top w:val="none"/>
-          <w:left w:val="none"/>
+          <w:top w:val="none" w:color="000000" w:sz="4" w:space="0"/>
+          <w:left w:val="none" w:color="000000" w:sz="4" w:space="0"/>
           <w:bottom w:val="single" w:color="000000" w:themeColor="text1" w:themeTint="80" w:sz="4" w:space="0"/>
-          <w:right w:val="none"/>
+          <w:right w:val="none" w:color="000000" w:sz="4" w:space="0"/>
         </w:tcBorders>
       </w:tcPr>
     </w:tblStylePr>
@@ -24414,12 +24549,12 @@
         <w:tblBorders/>
       </w:tblPr>
       <w:tcPr>
-        <w:shd w:color="ffffff"/>
+        <w:shd w:val="clear" w:color="ffffff"/>
         <w:tcBorders>
-          <w:top w:val="none"/>
+          <w:top w:val="none" w:color="000000" w:sz="4" w:space="0"/>
           <w:left w:val="single" w:color="000000" w:themeColor="text1" w:themeTint="80" w:sz="4" w:space="0"/>
-          <w:bottom w:val="none"/>
-          <w:right w:val="none"/>
+          <w:bottom w:val="none" w:color="000000" w:sz="4" w:space="0"/>
+          <w:right w:val="none" w:color="000000" w:sz="4" w:space="0"/>
         </w:tcBorders>
       </w:tcPr>
     </w:tblStylePr>
@@ -24442,9 +24577,9 @@
         <w:shd w:val="clear" w:color="ffffff" w:themeColor="light1" w:fill="ffffff" w:themeFill="light1"/>
         <w:tcBorders>
           <w:top w:val="single" w:color="000000" w:themeColor="text1" w:themeTint="80" w:sz="4" w:space="0"/>
-          <w:left w:val="none"/>
-          <w:bottom w:val="none"/>
-          <w:right w:val="none"/>
+          <w:left w:val="none" w:color="000000" w:sz="4" w:space="0"/>
+          <w:bottom w:val="none" w:color="000000" w:sz="4" w:space="0"/>
+          <w:right w:val="none" w:color="000000" w:sz="4" w:space="0"/>
         </w:tcBorders>
       </w:tcPr>
     </w:tblStylePr>
@@ -24519,9 +24654,9 @@
       </w:tcPr>
     </w:tblStylePr>
   </w:style>
-  <w:style w:type="table" w:styleId="110">
+  <w:style w:type="table" w:styleId="800">
     <w:name w:val="List Table 7 Colorful - Accent 1"/>
-    <w:basedOn w:val="665"/>
+    <w:basedOn w:val="887"/>
     <w:uiPriority w:val="99"/>
     <w:pPr>
       <w:pBdr/>
@@ -24620,11 +24755,11 @@
         <w:tblBorders/>
       </w:tblPr>
       <w:tcPr>
-        <w:shd w:color="ffffff"/>
+        <w:shd w:val="clear" w:color="ffffff"/>
         <w:tcBorders>
-          <w:top w:val="none"/>
-          <w:left w:val="none"/>
-          <w:bottom w:val="none"/>
+          <w:top w:val="none" w:color="000000" w:sz="4" w:space="0"/>
+          <w:left w:val="none" w:color="000000" w:sz="4" w:space="0"/>
+          <w:bottom w:val="none" w:color="000000" w:sz="4" w:space="0"/>
           <w:right w:val="single" w:color="000000" w:themeColor="accent1" w:sz="4" w:space="0"/>
         </w:tcBorders>
       </w:tcPr>
@@ -24647,10 +24782,10 @@
       <w:tcPr>
         <w:shd w:val="clear" w:color="ffffff" w:themeColor="light1" w:fill="ffffff" w:themeFill="light1"/>
         <w:tcBorders>
-          <w:top w:val="none"/>
-          <w:left w:val="none"/>
+          <w:top w:val="none" w:color="000000" w:sz="4" w:space="0"/>
+          <w:left w:val="none" w:color="000000" w:sz="4" w:space="0"/>
           <w:bottom w:val="single" w:color="000000" w:themeColor="accent1" w:sz="4" w:space="0"/>
-          <w:right w:val="none"/>
+          <w:right w:val="none" w:color="000000" w:sz="4" w:space="0"/>
         </w:tcBorders>
       </w:tcPr>
     </w:tblStylePr>
@@ -24670,12 +24805,12 @@
         <w:tblBorders/>
       </w:tblPr>
       <w:tcPr>
-        <w:shd w:color="ffffff"/>
+        <w:shd w:val="clear" w:color="ffffff"/>
         <w:tcBorders>
-          <w:top w:val="none"/>
+          <w:top w:val="none" w:color="000000" w:sz="4" w:space="0"/>
           <w:left w:val="single" w:color="000000" w:themeColor="accent1" w:sz="4" w:space="0"/>
-          <w:bottom w:val="none"/>
-          <w:right w:val="none"/>
+          <w:bottom w:val="none" w:color="000000" w:sz="4" w:space="0"/>
+          <w:right w:val="none" w:color="000000" w:sz="4" w:space="0"/>
         </w:tcBorders>
       </w:tcPr>
     </w:tblStylePr>
@@ -24698,9 +24833,9 @@
         <w:shd w:val="clear" w:color="ffffff" w:themeColor="light1" w:fill="ffffff" w:themeFill="light1"/>
         <w:tcBorders>
           <w:top w:val="single" w:color="000000" w:themeColor="accent1" w:sz="4" w:space="0"/>
-          <w:left w:val="none"/>
-          <w:bottom w:val="none"/>
-          <w:right w:val="none"/>
+          <w:left w:val="none" w:color="000000" w:sz="4" w:space="0"/>
+          <w:bottom w:val="none" w:color="000000" w:sz="4" w:space="0"/>
+          <w:right w:val="none" w:color="000000" w:sz="4" w:space="0"/>
         </w:tcBorders>
       </w:tcPr>
     </w:tblStylePr>
@@ -24775,9 +24910,9 @@
       </w:tcPr>
     </w:tblStylePr>
   </w:style>
-  <w:style w:type="table" w:styleId="111">
+  <w:style w:type="table" w:styleId="801">
     <w:name w:val="List Table 7 Colorful - Accent 2"/>
-    <w:basedOn w:val="665"/>
+    <w:basedOn w:val="887"/>
     <w:uiPriority w:val="99"/>
     <w:pPr>
       <w:pBdr/>
@@ -24876,11 +25011,11 @@
         <w:tblBorders/>
       </w:tblPr>
       <w:tcPr>
-        <w:shd w:color="ffffff"/>
+        <w:shd w:val="clear" w:color="ffffff"/>
         <w:tcBorders>
-          <w:top w:val="none"/>
-          <w:left w:val="none"/>
-          <w:bottom w:val="none"/>
+          <w:top w:val="none" w:color="000000" w:sz="4" w:space="0"/>
+          <w:left w:val="none" w:color="000000" w:sz="4" w:space="0"/>
+          <w:bottom w:val="none" w:color="000000" w:sz="4" w:space="0"/>
           <w:right w:val="single" w:color="000000" w:themeColor="accent2" w:themeTint="97" w:sz="4" w:space="0"/>
         </w:tcBorders>
       </w:tcPr>
@@ -24903,10 +25038,10 @@
       <w:tcPr>
         <w:shd w:val="clear" w:color="ffffff" w:themeColor="light1" w:fill="ffffff" w:themeFill="light1"/>
         <w:tcBorders>
-          <w:top w:val="none"/>
-          <w:left w:val="none"/>
+          <w:top w:val="none" w:color="000000" w:sz="4" w:space="0"/>
+          <w:left w:val="none" w:color="000000" w:sz="4" w:space="0"/>
           <w:bottom w:val="single" w:color="000000" w:themeColor="accent2" w:themeTint="97" w:sz="4" w:space="0"/>
-          <w:right w:val="none"/>
+          <w:right w:val="none" w:color="000000" w:sz="4" w:space="0"/>
         </w:tcBorders>
       </w:tcPr>
     </w:tblStylePr>
@@ -24926,12 +25061,12 @@
         <w:tblBorders/>
       </w:tblPr>
       <w:tcPr>
-        <w:shd w:color="ffffff"/>
+        <w:shd w:val="clear" w:color="ffffff"/>
         <w:tcBorders>
-          <w:top w:val="none"/>
+          <w:top w:val="none" w:color="000000" w:sz="4" w:space="0"/>
           <w:left w:val="single" w:color="000000" w:themeColor="accent2" w:themeTint="97" w:sz="4" w:space="0"/>
-          <w:bottom w:val="none"/>
-          <w:right w:val="none"/>
+          <w:bottom w:val="none" w:color="000000" w:sz="4" w:space="0"/>
+          <w:right w:val="none" w:color="000000" w:sz="4" w:space="0"/>
         </w:tcBorders>
       </w:tcPr>
     </w:tblStylePr>
@@ -24954,9 +25089,9 @@
         <w:shd w:val="clear" w:color="ffffff" w:themeColor="light1" w:fill="ffffff" w:themeFill="light1"/>
         <w:tcBorders>
           <w:top w:val="single" w:color="000000" w:themeColor="accent2" w:themeTint="97" w:sz="4" w:space="0"/>
-          <w:left w:val="none"/>
-          <w:bottom w:val="none"/>
-          <w:right w:val="none"/>
+          <w:left w:val="none" w:color="000000" w:sz="4" w:space="0"/>
+          <w:bottom w:val="none" w:color="000000" w:sz="4" w:space="0"/>
+          <w:right w:val="none" w:color="000000" w:sz="4" w:space="0"/>
         </w:tcBorders>
       </w:tcPr>
     </w:tblStylePr>
@@ -25031,9 +25166,9 @@
       </w:tcPr>
     </w:tblStylePr>
   </w:style>
-  <w:style w:type="table" w:styleId="112">
+  <w:style w:type="table" w:styleId="802">
     <w:name w:val="List Table 7 Colorful - Accent 3"/>
-    <w:basedOn w:val="665"/>
+    <w:basedOn w:val="887"/>
     <w:uiPriority w:val="99"/>
     <w:pPr>
       <w:pBdr/>
@@ -25132,11 +25267,11 @@
         <w:tblBorders/>
       </w:tblPr>
       <w:tcPr>
-        <w:shd w:color="ffffff"/>
+        <w:shd w:val="clear" w:color="ffffff"/>
         <w:tcBorders>
-          <w:top w:val="none"/>
-          <w:left w:val="none"/>
-          <w:bottom w:val="none"/>
+          <w:top w:val="none" w:color="000000" w:sz="4" w:space="0"/>
+          <w:left w:val="none" w:color="000000" w:sz="4" w:space="0"/>
+          <w:bottom w:val="none" w:color="000000" w:sz="4" w:space="0"/>
           <w:right w:val="single" w:color="000000" w:themeColor="accent3" w:themeTint="98" w:sz="4" w:space="0"/>
         </w:tcBorders>
       </w:tcPr>
@@ -25159,10 +25294,10 @@
       <w:tcPr>
         <w:shd w:val="clear" w:color="ffffff" w:themeColor="light1" w:fill="ffffff" w:themeFill="light1"/>
         <w:tcBorders>
-          <w:top w:val="none"/>
-          <w:left w:val="none"/>
+          <w:top w:val="none" w:color="000000" w:sz="4" w:space="0"/>
+          <w:left w:val="none" w:color="000000" w:sz="4" w:space="0"/>
           <w:bottom w:val="single" w:color="000000" w:themeColor="accent3" w:themeTint="98" w:sz="4" w:space="0"/>
-          <w:right w:val="none"/>
+          <w:right w:val="none" w:color="000000" w:sz="4" w:space="0"/>
         </w:tcBorders>
       </w:tcPr>
     </w:tblStylePr>
@@ -25182,12 +25317,12 @@
         <w:tblBorders/>
       </w:tblPr>
       <w:tcPr>
-        <w:shd w:color="ffffff"/>
+        <w:shd w:val="clear" w:color="ffffff"/>
         <w:tcBorders>
-          <w:top w:val="none"/>
+          <w:top w:val="none" w:color="000000" w:sz="4" w:space="0"/>
           <w:left w:val="single" w:color="000000" w:themeColor="accent3" w:themeTint="98" w:sz="4" w:space="0"/>
-          <w:bottom w:val="none"/>
-          <w:right w:val="none"/>
+          <w:bottom w:val="none" w:color="000000" w:sz="4" w:space="0"/>
+          <w:right w:val="none" w:color="000000" w:sz="4" w:space="0"/>
         </w:tcBorders>
       </w:tcPr>
     </w:tblStylePr>
@@ -25210,9 +25345,9 @@
         <w:shd w:val="clear" w:color="ffffff" w:themeColor="light1" w:fill="ffffff" w:themeFill="light1"/>
         <w:tcBorders>
           <w:top w:val="single" w:color="000000" w:themeColor="accent3" w:themeTint="98" w:sz="4" w:space="0"/>
-          <w:left w:val="none"/>
-          <w:bottom w:val="none"/>
-          <w:right w:val="none"/>
+          <w:left w:val="none" w:color="000000" w:sz="4" w:space="0"/>
+          <w:bottom w:val="none" w:color="000000" w:sz="4" w:space="0"/>
+          <w:right w:val="none" w:color="000000" w:sz="4" w:space="0"/>
         </w:tcBorders>
       </w:tcPr>
     </w:tblStylePr>
@@ -25287,9 +25422,9 @@
       </w:tcPr>
     </w:tblStylePr>
   </w:style>
-  <w:style w:type="table" w:styleId="113">
+  <w:style w:type="table" w:styleId="803">
     <w:name w:val="List Table 7 Colorful - Accent 4"/>
-    <w:basedOn w:val="665"/>
+    <w:basedOn w:val="887"/>
     <w:uiPriority w:val="99"/>
     <w:pPr>
       <w:pBdr/>
@@ -25388,11 +25523,11 @@
         <w:tblBorders/>
       </w:tblPr>
       <w:tcPr>
-        <w:shd w:color="ffffff"/>
+        <w:shd w:val="clear" w:color="ffffff"/>
         <w:tcBorders>
-          <w:top w:val="none"/>
-          <w:left w:val="none"/>
-          <w:bottom w:val="none"/>
+          <w:top w:val="none" w:color="000000" w:sz="4" w:space="0"/>
+          <w:left w:val="none" w:color="000000" w:sz="4" w:space="0"/>
+          <w:bottom w:val="none" w:color="000000" w:sz="4" w:space="0"/>
           <w:right w:val="single" w:color="000000" w:themeColor="accent4" w:themeTint="9A" w:sz="4" w:space="0"/>
         </w:tcBorders>
       </w:tcPr>
@@ -25415,10 +25550,10 @@
       <w:tcPr>
         <w:shd w:val="clear" w:color="ffffff" w:themeColor="light1" w:fill="ffffff" w:themeFill="light1"/>
         <w:tcBorders>
-          <w:top w:val="none"/>
-          <w:left w:val="none"/>
+          <w:top w:val="none" w:color="000000" w:sz="4" w:space="0"/>
+          <w:left w:val="none" w:color="000000" w:sz="4" w:space="0"/>
           <w:bottom w:val="single" w:color="000000" w:themeColor="accent4" w:themeTint="9A" w:sz="4" w:space="0"/>
-          <w:right w:val="none"/>
+          <w:right w:val="none" w:color="000000" w:sz="4" w:space="0"/>
         </w:tcBorders>
       </w:tcPr>
     </w:tblStylePr>
@@ -25438,12 +25573,12 @@
         <w:tblBorders/>
       </w:tblPr>
       <w:tcPr>
-        <w:shd w:color="ffffff"/>
+        <w:shd w:val="clear" w:color="ffffff"/>
         <w:tcBorders>
-          <w:top w:val="none"/>
+          <w:top w:val="none" w:color="000000" w:sz="4" w:space="0"/>
           <w:left w:val="single" w:color="000000" w:themeColor="accent4" w:themeTint="9A" w:sz="4" w:space="0"/>
-          <w:bottom w:val="none"/>
-          <w:right w:val="none"/>
+          <w:bottom w:val="none" w:color="000000" w:sz="4" w:space="0"/>
+          <w:right w:val="none" w:color="000000" w:sz="4" w:space="0"/>
         </w:tcBorders>
       </w:tcPr>
     </w:tblStylePr>
@@ -25466,9 +25601,9 @@
         <w:shd w:val="clear" w:color="ffffff" w:themeColor="light1" w:fill="ffffff" w:themeFill="light1"/>
         <w:tcBorders>
           <w:top w:val="single" w:color="000000" w:themeColor="accent4" w:themeTint="9A" w:sz="4" w:space="0"/>
-          <w:left w:val="none"/>
-          <w:bottom w:val="none"/>
-          <w:right w:val="none"/>
+          <w:left w:val="none" w:color="000000" w:sz="4" w:space="0"/>
+          <w:bottom w:val="none" w:color="000000" w:sz="4" w:space="0"/>
+          <w:right w:val="none" w:color="000000" w:sz="4" w:space="0"/>
         </w:tcBorders>
       </w:tcPr>
     </w:tblStylePr>
@@ -25543,9 +25678,9 @@
       </w:tcPr>
     </w:tblStylePr>
   </w:style>
-  <w:style w:type="table" w:styleId="114">
+  <w:style w:type="table" w:styleId="804">
     <w:name w:val="List Table 7 Colorful - Accent 5"/>
-    <w:basedOn w:val="665"/>
+    <w:basedOn w:val="887"/>
     <w:uiPriority w:val="99"/>
     <w:pPr>
       <w:pBdr/>
@@ -25644,11 +25779,11 @@
         <w:tblBorders/>
       </w:tblPr>
       <w:tcPr>
-        <w:shd w:color="ffffff"/>
+        <w:shd w:val="clear" w:color="ffffff"/>
         <w:tcBorders>
-          <w:top w:val="none"/>
-          <w:left w:val="none"/>
-          <w:bottom w:val="none"/>
+          <w:top w:val="none" w:color="000000" w:sz="4" w:space="0"/>
+          <w:left w:val="none" w:color="000000" w:sz="4" w:space="0"/>
+          <w:bottom w:val="none" w:color="000000" w:sz="4" w:space="0"/>
           <w:right w:val="single" w:color="000000" w:themeColor="accent5" w:themeTint="9A" w:sz="4" w:space="0"/>
         </w:tcBorders>
       </w:tcPr>
@@ -25671,10 +25806,10 @@
       <w:tcPr>
         <w:shd w:val="clear" w:color="ffffff" w:themeColor="light1" w:fill="ffffff" w:themeFill="light1"/>
         <w:tcBorders>
-          <w:top w:val="none"/>
-          <w:left w:val="none"/>
+          <w:top w:val="none" w:color="000000" w:sz="4" w:space="0"/>
+          <w:left w:val="none" w:color="000000" w:sz="4" w:space="0"/>
           <w:bottom w:val="single" w:color="000000" w:themeColor="accent5" w:themeTint="9A" w:sz="4" w:space="0"/>
-          <w:right w:val="none"/>
+          <w:right w:val="none" w:color="000000" w:sz="4" w:space="0"/>
         </w:tcBorders>
       </w:tcPr>
     </w:tblStylePr>
@@ -25694,12 +25829,12 @@
         <w:tblBorders/>
       </w:tblPr>
       <w:tcPr>
-        <w:shd w:color="ffffff"/>
+        <w:shd w:val="clear" w:color="ffffff"/>
         <w:tcBorders>
-          <w:top w:val="none"/>
+          <w:top w:val="none" w:color="000000" w:sz="4" w:space="0"/>
           <w:left w:val="single" w:color="000000" w:themeColor="accent5" w:themeTint="9A" w:sz="4" w:space="0"/>
-          <w:bottom w:val="none"/>
-          <w:right w:val="none"/>
+          <w:bottom w:val="none" w:color="000000" w:sz="4" w:space="0"/>
+          <w:right w:val="none" w:color="000000" w:sz="4" w:space="0"/>
         </w:tcBorders>
       </w:tcPr>
     </w:tblStylePr>
@@ -25722,9 +25857,9 @@
         <w:shd w:val="clear" w:color="ffffff" w:themeColor="light1" w:fill="ffffff" w:themeFill="light1"/>
         <w:tcBorders>
           <w:top w:val="single" w:color="000000" w:themeColor="accent5" w:themeTint="9A" w:sz="4" w:space="0"/>
-          <w:left w:val="none"/>
-          <w:bottom w:val="none"/>
-          <w:right w:val="none"/>
+          <w:left w:val="none" w:color="000000" w:sz="4" w:space="0"/>
+          <w:bottom w:val="none" w:color="000000" w:sz="4" w:space="0"/>
+          <w:right w:val="none" w:color="000000" w:sz="4" w:space="0"/>
         </w:tcBorders>
       </w:tcPr>
     </w:tblStylePr>
@@ -25799,9 +25934,9 @@
       </w:tcPr>
     </w:tblStylePr>
   </w:style>
-  <w:style w:type="table" w:styleId="115">
+  <w:style w:type="table" w:styleId="805">
     <w:name w:val="List Table 7 Colorful - Accent 6"/>
-    <w:basedOn w:val="665"/>
+    <w:basedOn w:val="887"/>
     <w:uiPriority w:val="99"/>
     <w:pPr>
       <w:pBdr/>
@@ -25900,11 +26035,11 @@
         <w:tblBorders/>
       </w:tblPr>
       <w:tcPr>
-        <w:shd w:color="ffffff"/>
+        <w:shd w:val="clear" w:color="ffffff"/>
         <w:tcBorders>
-          <w:top w:val="none"/>
-          <w:left w:val="none"/>
-          <w:bottom w:val="none"/>
+          <w:top w:val="none" w:color="000000" w:sz="4" w:space="0"/>
+          <w:left w:val="none" w:color="000000" w:sz="4" w:space="0"/>
+          <w:bottom w:val="none" w:color="000000" w:sz="4" w:space="0"/>
           <w:right w:val="single" w:color="000000" w:themeColor="accent6" w:themeTint="98" w:sz="4" w:space="0"/>
         </w:tcBorders>
       </w:tcPr>
@@ -25927,10 +26062,10 @@
       <w:tcPr>
         <w:shd w:val="clear" w:color="ffffff" w:themeColor="light1" w:fill="ffffff" w:themeFill="light1"/>
         <w:tcBorders>
-          <w:top w:val="none"/>
-          <w:left w:val="none"/>
+          <w:top w:val="none" w:color="000000" w:sz="4" w:space="0"/>
+          <w:left w:val="none" w:color="000000" w:sz="4" w:space="0"/>
           <w:bottom w:val="single" w:color="000000" w:themeColor="accent6" w:themeTint="98" w:sz="4" w:space="0"/>
-          <w:right w:val="none"/>
+          <w:right w:val="none" w:color="000000" w:sz="4" w:space="0"/>
         </w:tcBorders>
       </w:tcPr>
     </w:tblStylePr>
@@ -25950,12 +26085,12 @@
         <w:tblBorders/>
       </w:tblPr>
       <w:tcPr>
-        <w:shd w:color="ffffff"/>
+        <w:shd w:val="clear" w:color="ffffff"/>
         <w:tcBorders>
-          <w:top w:val="none"/>
+          <w:top w:val="none" w:color="000000" w:sz="4" w:space="0"/>
           <w:left w:val="single" w:color="000000" w:themeColor="accent6" w:themeTint="98" w:sz="4" w:space="0"/>
-          <w:bottom w:val="none"/>
-          <w:right w:val="none"/>
+          <w:bottom w:val="none" w:color="000000" w:sz="4" w:space="0"/>
+          <w:right w:val="none" w:color="000000" w:sz="4" w:space="0"/>
         </w:tcBorders>
       </w:tcPr>
     </w:tblStylePr>
@@ -25978,9 +26113,9 @@
         <w:shd w:val="clear" w:color="ffffff" w:themeColor="light1" w:fill="ffffff" w:themeFill="light1"/>
         <w:tcBorders>
           <w:top w:val="single" w:color="000000" w:themeColor="accent6" w:themeTint="98" w:sz="4" w:space="0"/>
-          <w:left w:val="none"/>
-          <w:bottom w:val="none"/>
-          <w:right w:val="none"/>
+          <w:left w:val="none" w:color="000000" w:sz="4" w:space="0"/>
+          <w:bottom w:val="none" w:color="000000" w:sz="4" w:space="0"/>
+          <w:right w:val="none" w:color="000000" w:sz="4" w:space="0"/>
         </w:tcBorders>
       </w:tcPr>
     </w:tblStylePr>
@@ -26055,9 +26190,9 @@
       </w:tcPr>
     </w:tblStylePr>
   </w:style>
-  <w:style w:type="table" w:styleId="116">
+  <w:style w:type="table" w:styleId="806">
     <w:name w:val="Lined - Accent"/>
-    <w:basedOn w:val="665"/>
+    <w:basedOn w:val="887"/>
     <w:uiPriority w:val="99"/>
     <w:pPr>
       <w:pBdr/>
@@ -26292,9 +26427,9 @@
       </w:tcPr>
     </w:tblStylePr>
   </w:style>
-  <w:style w:type="table" w:styleId="117">
+  <w:style w:type="table" w:styleId="807">
     <w:name w:val="Lined - Accent 1"/>
-    <w:basedOn w:val="665"/>
+    <w:basedOn w:val="887"/>
     <w:uiPriority w:val="99"/>
     <w:pPr>
       <w:pBdr/>
@@ -26529,9 +26664,9 @@
       </w:tcPr>
     </w:tblStylePr>
   </w:style>
-  <w:style w:type="table" w:styleId="118">
+  <w:style w:type="table" w:styleId="808">
     <w:name w:val="Lined - Accent 2"/>
-    <w:basedOn w:val="665"/>
+    <w:basedOn w:val="887"/>
     <w:uiPriority w:val="99"/>
     <w:pPr>
       <w:pBdr/>
@@ -26766,9 +26901,9 @@
       </w:tcPr>
     </w:tblStylePr>
   </w:style>
-  <w:style w:type="table" w:styleId="119">
+  <w:style w:type="table" w:styleId="809">
     <w:name w:val="Lined - Accent 3"/>
-    <w:basedOn w:val="665"/>
+    <w:basedOn w:val="887"/>
     <w:uiPriority w:val="99"/>
     <w:pPr>
       <w:pBdr/>
@@ -27003,9 +27138,9 @@
       </w:tcPr>
     </w:tblStylePr>
   </w:style>
-  <w:style w:type="table" w:styleId="120">
+  <w:style w:type="table" w:styleId="810">
     <w:name w:val="Lined - Accent 4"/>
-    <w:basedOn w:val="665"/>
+    <w:basedOn w:val="887"/>
     <w:uiPriority w:val="99"/>
     <w:pPr>
       <w:pBdr/>
@@ -27240,9 +27375,9 @@
       </w:tcPr>
     </w:tblStylePr>
   </w:style>
-  <w:style w:type="table" w:styleId="121">
+  <w:style w:type="table" w:styleId="811">
     <w:name w:val="Lined - Accent 5"/>
-    <w:basedOn w:val="665"/>
+    <w:basedOn w:val="887"/>
     <w:uiPriority w:val="99"/>
     <w:pPr>
       <w:pBdr/>
@@ -27477,9 +27612,9 @@
       </w:tcPr>
     </w:tblStylePr>
   </w:style>
-  <w:style w:type="table" w:styleId="122">
+  <w:style w:type="table" w:styleId="812">
     <w:name w:val="Lined - Accent 6"/>
-    <w:basedOn w:val="665"/>
+    <w:basedOn w:val="887"/>
     <w:uiPriority w:val="99"/>
     <w:pPr>
       <w:pBdr/>
@@ -27714,9 +27849,9 @@
       </w:tcPr>
     </w:tblStylePr>
   </w:style>
-  <w:style w:type="table" w:styleId="123">
+  <w:style w:type="table" w:styleId="813">
     <w:name w:val="Bordered &amp; Lined - Accent"/>
-    <w:basedOn w:val="665"/>
+    <w:basedOn w:val="887"/>
     <w:uiPriority w:val="99"/>
     <w:pPr>
       <w:pBdr/>
@@ -27958,9 +28093,9 @@
       </w:tcPr>
     </w:tblStylePr>
   </w:style>
-  <w:style w:type="table" w:styleId="124">
+  <w:style w:type="table" w:styleId="814">
     <w:name w:val="Bordered &amp; Lined - Accent 1"/>
-    <w:basedOn w:val="665"/>
+    <w:basedOn w:val="887"/>
     <w:uiPriority w:val="99"/>
     <w:pPr>
       <w:pBdr/>
@@ -28202,9 +28337,9 @@
       </w:tcPr>
     </w:tblStylePr>
   </w:style>
-  <w:style w:type="table" w:styleId="125">
+  <w:style w:type="table" w:styleId="815">
     <w:name w:val="Bordered &amp; Lined - Accent 2"/>
-    <w:basedOn w:val="665"/>
+    <w:basedOn w:val="887"/>
     <w:uiPriority w:val="99"/>
     <w:pPr>
       <w:pBdr/>
@@ -28446,9 +28581,9 @@
       </w:tcPr>
     </w:tblStylePr>
   </w:style>
-  <w:style w:type="table" w:styleId="126">
+  <w:style w:type="table" w:styleId="816">
     <w:name w:val="Bordered &amp; Lined - Accent 3"/>
-    <w:basedOn w:val="665"/>
+    <w:basedOn w:val="887"/>
     <w:uiPriority w:val="99"/>
     <w:pPr>
       <w:pBdr/>
@@ -28690,9 +28825,9 @@
       </w:tcPr>
     </w:tblStylePr>
   </w:style>
-  <w:style w:type="table" w:styleId="127">
+  <w:style w:type="table" w:styleId="817">
     <w:name w:val="Bordered &amp; Lined - Accent 4"/>
-    <w:basedOn w:val="665"/>
+    <w:basedOn w:val="887"/>
     <w:uiPriority w:val="99"/>
     <w:pPr>
       <w:pBdr/>
@@ -28934,9 +29069,9 @@
       </w:tcPr>
     </w:tblStylePr>
   </w:style>
-  <w:style w:type="table" w:styleId="128">
+  <w:style w:type="table" w:styleId="818">
     <w:name w:val="Bordered &amp; Lined - Accent 5"/>
-    <w:basedOn w:val="665"/>
+    <w:basedOn w:val="887"/>
     <w:uiPriority w:val="99"/>
     <w:pPr>
       <w:pBdr/>
@@ -29178,9 +29313,9 @@
       </w:tcPr>
     </w:tblStylePr>
   </w:style>
-  <w:style w:type="table" w:styleId="129">
+  <w:style w:type="table" w:styleId="819">
     <w:name w:val="Bordered &amp; Lined - Accent 6"/>
-    <w:basedOn w:val="665"/>
+    <w:basedOn w:val="887"/>
     <w:uiPriority w:val="99"/>
     <w:pPr>
       <w:pBdr/>
@@ -29422,9 +29557,9 @@
       </w:tcPr>
     </w:tblStylePr>
   </w:style>
-  <w:style w:type="table" w:styleId="130">
+  <w:style w:type="table" w:styleId="820">
     <w:name w:val="Bordered"/>
-    <w:basedOn w:val="665"/>
+    <w:basedOn w:val="887"/>
     <w:uiPriority w:val="99"/>
     <w:pPr>
       <w:pBdr/>
@@ -29653,9 +29788,9 @@
       </w:tcPr>
     </w:tblStylePr>
   </w:style>
-  <w:style w:type="table" w:styleId="131">
+  <w:style w:type="table" w:styleId="821">
     <w:name w:val="Bordered - Accent 1"/>
-    <w:basedOn w:val="665"/>
+    <w:basedOn w:val="887"/>
     <w:uiPriority w:val="99"/>
     <w:pPr>
       <w:pBdr/>
@@ -29884,9 +30019,9 @@
       </w:tcPr>
     </w:tblStylePr>
   </w:style>
-  <w:style w:type="table" w:styleId="132">
+  <w:style w:type="table" w:styleId="822">
     <w:name w:val="Bordered - Accent 2"/>
-    <w:basedOn w:val="665"/>
+    <w:basedOn w:val="887"/>
     <w:uiPriority w:val="99"/>
     <w:pPr>
       <w:pBdr/>
@@ -30115,9 +30250,9 @@
       </w:tcPr>
     </w:tblStylePr>
   </w:style>
-  <w:style w:type="table" w:styleId="133">
+  <w:style w:type="table" w:styleId="823">
     <w:name w:val="Bordered - Accent 3"/>
-    <w:basedOn w:val="665"/>
+    <w:basedOn w:val="887"/>
     <w:uiPriority w:val="99"/>
     <w:pPr>
       <w:pBdr/>
@@ -30346,9 +30481,9 @@
       </w:tcPr>
     </w:tblStylePr>
   </w:style>
-  <w:style w:type="table" w:styleId="134">
+  <w:style w:type="table" w:styleId="824">
     <w:name w:val="Bordered - Accent 4"/>
-    <w:basedOn w:val="665"/>
+    <w:basedOn w:val="887"/>
     <w:uiPriority w:val="99"/>
     <w:pPr>
       <w:pBdr/>
@@ -30577,9 +30712,9 @@
       </w:tcPr>
     </w:tblStylePr>
   </w:style>
-  <w:style w:type="table" w:styleId="135">
+  <w:style w:type="table" w:styleId="825">
     <w:name w:val="Bordered - Accent 5"/>
-    <w:basedOn w:val="665"/>
+    <w:basedOn w:val="887"/>
     <w:uiPriority w:val="99"/>
     <w:pPr>
       <w:pBdr/>
@@ -30808,9 +30943,9 @@
       </w:tcPr>
     </w:tblStylePr>
   </w:style>
-  <w:style w:type="table" w:styleId="136">
+  <w:style w:type="table" w:styleId="826">
     <w:name w:val="Bordered - Accent 6"/>
-    <w:basedOn w:val="665"/>
+    <w:basedOn w:val="887"/>
     <w:uiPriority w:val="99"/>
     <w:pPr>
       <w:pBdr/>
@@ -31039,11 +31174,11 @@
       </w:tcPr>
     </w:tblStylePr>
   </w:style>
-  <w:style w:type="paragraph" w:styleId="138">
+  <w:style w:type="paragraph" w:styleId="827">
     <w:name w:val="Heading 1"/>
-    <w:basedOn w:val="664"/>
-    <w:next w:val="664"/>
-    <w:link w:val="149"/>
+    <w:basedOn w:val="886"/>
+    <w:next w:val="886"/>
+    <w:link w:val="837"/>
     <w:uiPriority w:val="9"/>
     <w:qFormat/>
     <w:pPr>
@@ -31061,11 +31196,11 @@
       <w:szCs w:val="40"/>
     </w:rPr>
   </w:style>
-  <w:style w:type="paragraph" w:styleId="139">
+  <w:style w:type="paragraph" w:styleId="828">
     <w:name w:val="Heading 2"/>
-    <w:basedOn w:val="664"/>
-    <w:next w:val="664"/>
-    <w:link w:val="150"/>
+    <w:basedOn w:val="886"/>
+    <w:next w:val="886"/>
+    <w:link w:val="838"/>
     <w:uiPriority w:val="9"/>
     <w:unhideWhenUsed/>
     <w:qFormat/>
@@ -31084,11 +31219,11 @@
       <w:szCs w:val="32"/>
     </w:rPr>
   </w:style>
-  <w:style w:type="paragraph" w:styleId="140">
+  <w:style w:type="paragraph" w:styleId="829">
     <w:name w:val="Heading 3"/>
-    <w:basedOn w:val="664"/>
-    <w:next w:val="664"/>
-    <w:link w:val="151"/>
+    <w:basedOn w:val="886"/>
+    <w:next w:val="886"/>
+    <w:link w:val="839"/>
     <w:uiPriority w:val="9"/>
     <w:unhideWhenUsed/>
     <w:qFormat/>
@@ -31107,11 +31242,11 @@
       <w:szCs w:val="28"/>
     </w:rPr>
   </w:style>
-  <w:style w:type="paragraph" w:styleId="141">
+  <w:style w:type="paragraph" w:styleId="830">
     <w:name w:val="Heading 4"/>
-    <w:basedOn w:val="664"/>
-    <w:next w:val="664"/>
-    <w:link w:val="152"/>
+    <w:basedOn w:val="886"/>
+    <w:next w:val="886"/>
+    <w:link w:val="840"/>
     <w:uiPriority w:val="9"/>
     <w:unhideWhenUsed/>
     <w:qFormat/>
@@ -31130,11 +31265,11 @@
       <w:color w:val="0f4761" w:themeColor="accent1" w:themeShade="BF"/>
     </w:rPr>
   </w:style>
-  <w:style w:type="paragraph" w:styleId="142">
+  <w:style w:type="paragraph" w:styleId="831">
     <w:name w:val="Heading 5"/>
-    <w:basedOn w:val="664"/>
-    <w:next w:val="664"/>
-    <w:link w:val="153"/>
+    <w:basedOn w:val="886"/>
+    <w:next w:val="886"/>
+    <w:link w:val="841"/>
     <w:uiPriority w:val="9"/>
     <w:unhideWhenUsed/>
     <w:qFormat/>
@@ -31151,11 +31286,11 @@
       <w:color w:val="0f4761" w:themeColor="accent1" w:themeShade="BF"/>
     </w:rPr>
   </w:style>
-  <w:style w:type="paragraph" w:styleId="143">
+  <w:style w:type="paragraph" w:styleId="832">
     <w:name w:val="Heading 6"/>
-    <w:basedOn w:val="664"/>
-    <w:next w:val="664"/>
-    <w:link w:val="154"/>
+    <w:basedOn w:val="886"/>
+    <w:next w:val="886"/>
+    <w:link w:val="842"/>
     <w:uiPriority w:val="9"/>
     <w:unhideWhenUsed/>
     <w:qFormat/>
@@ -31174,11 +31309,11 @@
       <w:color w:val="595959" w:themeColor="text1" w:themeTint="A6"/>
     </w:rPr>
   </w:style>
-  <w:style w:type="paragraph" w:styleId="144">
+  <w:style w:type="paragraph" w:styleId="833">
     <w:name w:val="Heading 7"/>
-    <w:basedOn w:val="664"/>
-    <w:next w:val="664"/>
-    <w:link w:val="155"/>
+    <w:basedOn w:val="886"/>
+    <w:next w:val="886"/>
+    <w:link w:val="843"/>
     <w:uiPriority w:val="9"/>
     <w:unhideWhenUsed/>
     <w:qFormat/>
@@ -31195,11 +31330,11 @@
       <w:color w:val="595959" w:themeColor="text1" w:themeTint="A6"/>
     </w:rPr>
   </w:style>
-  <w:style w:type="paragraph" w:styleId="145">
+  <w:style w:type="paragraph" w:styleId="834">
     <w:name w:val="Heading 8"/>
-    <w:basedOn w:val="664"/>
-    <w:next w:val="664"/>
-    <w:link w:val="156"/>
+    <w:basedOn w:val="886"/>
+    <w:next w:val="886"/>
+    <w:link w:val="844"/>
     <w:uiPriority w:val="9"/>
     <w:unhideWhenUsed/>
     <w:qFormat/>
@@ -31218,11 +31353,11 @@
       <w:color w:val="272727" w:themeColor="text1" w:themeTint="D8"/>
     </w:rPr>
   </w:style>
-  <w:style w:type="paragraph" w:styleId="146">
+  <w:style w:type="paragraph" w:styleId="835">
     <w:name w:val="Heading 9"/>
-    <w:basedOn w:val="664"/>
-    <w:next w:val="664"/>
-    <w:link w:val="157"/>
+    <w:basedOn w:val="886"/>
+    <w:next w:val="886"/>
+    <w:link w:val="845"/>
     <w:uiPriority w:val="9"/>
     <w:unhideWhenUsed/>
     <w:qFormat/>
@@ -31241,7 +31376,7 @@
       <w:color w:val="272727" w:themeColor="text1" w:themeTint="D8"/>
     </w:rPr>
   </w:style>
-  <w:style w:type="character" w:styleId="147" w:default="1">
+  <w:style w:type="character" w:styleId="836" w:default="1">
     <w:name w:val="Default Paragraph Font"/>
     <w:uiPriority w:val="1"/>
     <w:semiHidden/>
@@ -31252,10 +31387,10 @@
       <w:ind/>
     </w:pPr>
   </w:style>
-  <w:style w:type="character" w:styleId="149">
+  <w:style w:type="character" w:styleId="837">
     <w:name w:val="Heading 1 Char"/>
-    <w:basedOn w:val="147"/>
-    <w:link w:val="138"/>
+    <w:basedOn w:val="836"/>
+    <w:link w:val="827"/>
     <w:uiPriority w:val="9"/>
     <w:pPr>
       <w:pBdr/>
@@ -31269,10 +31404,10 @@
       <w:szCs w:val="40"/>
     </w:rPr>
   </w:style>
-  <w:style w:type="character" w:styleId="150">
+  <w:style w:type="character" w:styleId="838">
     <w:name w:val="Heading 2 Char"/>
-    <w:basedOn w:val="147"/>
-    <w:link w:val="139"/>
+    <w:basedOn w:val="836"/>
+    <w:link w:val="828"/>
     <w:uiPriority w:val="9"/>
     <w:pPr>
       <w:pBdr/>
@@ -31286,10 +31421,10 @@
       <w:szCs w:val="32"/>
     </w:rPr>
   </w:style>
-  <w:style w:type="character" w:styleId="151">
+  <w:style w:type="character" w:styleId="839">
     <w:name w:val="Heading 3 Char"/>
-    <w:basedOn w:val="147"/>
-    <w:link w:val="140"/>
+    <w:basedOn w:val="836"/>
+    <w:link w:val="829"/>
     <w:uiPriority w:val="9"/>
     <w:pPr>
       <w:pBdr/>
@@ -31303,10 +31438,10 @@
       <w:szCs w:val="28"/>
     </w:rPr>
   </w:style>
-  <w:style w:type="character" w:styleId="152">
+  <w:style w:type="character" w:styleId="840">
     <w:name w:val="Heading 4 Char"/>
-    <w:basedOn w:val="147"/>
-    <w:link w:val="141"/>
+    <w:basedOn w:val="836"/>
+    <w:link w:val="830"/>
     <w:uiPriority w:val="9"/>
     <w:pPr>
       <w:pBdr/>
@@ -31320,10 +31455,10 @@
       <w:color w:val="0f4761" w:themeColor="accent1" w:themeShade="BF"/>
     </w:rPr>
   </w:style>
-  <w:style w:type="character" w:styleId="153">
+  <w:style w:type="character" w:styleId="841">
     <w:name w:val="Heading 5 Char"/>
-    <w:basedOn w:val="147"/>
-    <w:link w:val="142"/>
+    <w:basedOn w:val="836"/>
+    <w:link w:val="831"/>
     <w:uiPriority w:val="9"/>
     <w:pPr>
       <w:pBdr/>
@@ -31335,10 +31470,10 @@
       <w:color w:val="0f4761" w:themeColor="accent1" w:themeShade="BF"/>
     </w:rPr>
   </w:style>
-  <w:style w:type="character" w:styleId="154">
+  <w:style w:type="character" w:styleId="842">
     <w:name w:val="Heading 6 Char"/>
-    <w:basedOn w:val="147"/>
-    <w:link w:val="143"/>
+    <w:basedOn w:val="836"/>
+    <w:link w:val="832"/>
     <w:uiPriority w:val="9"/>
     <w:pPr>
       <w:pBdr/>
@@ -31352,10 +31487,10 @@
       <w:color w:val="595959" w:themeColor="text1" w:themeTint="A6"/>
     </w:rPr>
   </w:style>
-  <w:style w:type="character" w:styleId="155">
+  <w:style w:type="character" w:styleId="843">
     <w:name w:val="Heading 7 Char"/>
-    <w:basedOn w:val="147"/>
-    <w:link w:val="144"/>
+    <w:basedOn w:val="836"/>
+    <w:link w:val="833"/>
     <w:uiPriority w:val="9"/>
     <w:pPr>
       <w:pBdr/>
@@ -31367,10 +31502,10 @@
       <w:color w:val="595959" w:themeColor="text1" w:themeTint="A6"/>
     </w:rPr>
   </w:style>
-  <w:style w:type="character" w:styleId="156">
+  <w:style w:type="character" w:styleId="844">
     <w:name w:val="Heading 8 Char"/>
-    <w:basedOn w:val="147"/>
-    <w:link w:val="145"/>
+    <w:basedOn w:val="836"/>
+    <w:link w:val="834"/>
     <w:uiPriority w:val="9"/>
     <w:pPr>
       <w:pBdr/>
@@ -31384,10 +31519,10 @@
       <w:color w:val="272727" w:themeColor="text1" w:themeTint="D8"/>
     </w:rPr>
   </w:style>
-  <w:style w:type="character" w:styleId="157">
+  <w:style w:type="character" w:styleId="845">
     <w:name w:val="Heading 9 Char"/>
-    <w:basedOn w:val="147"/>
-    <w:link w:val="146"/>
+    <w:basedOn w:val="836"/>
+    <w:link w:val="835"/>
     <w:uiPriority w:val="9"/>
     <w:pPr>
       <w:pBdr/>
@@ -31401,11 +31536,11 @@
       <w:color w:val="272727" w:themeColor="text1" w:themeTint="D8"/>
     </w:rPr>
   </w:style>
-  <w:style w:type="paragraph" w:styleId="158">
+  <w:style w:type="paragraph" w:styleId="846">
     <w:name w:val="Title"/>
-    <w:basedOn w:val="664"/>
-    <w:next w:val="664"/>
-    <w:link w:val="159"/>
+    <w:basedOn w:val="886"/>
+    <w:next w:val="886"/>
+    <w:link w:val="847"/>
     <w:uiPriority w:val="10"/>
     <w:qFormat/>
     <w:pPr>
@@ -31421,10 +31556,10 @@
       <w:szCs w:val="56"/>
     </w:rPr>
   </w:style>
-  <w:style w:type="character" w:styleId="159">
+  <w:style w:type="character" w:styleId="847">
     <w:name w:val="Title Char"/>
-    <w:basedOn w:val="147"/>
-    <w:link w:val="158"/>
+    <w:basedOn w:val="836"/>
+    <w:link w:val="846"/>
     <w:uiPriority w:val="10"/>
     <w:pPr>
       <w:pBdr/>
@@ -31438,11 +31573,11 @@
       <w:szCs w:val="56"/>
     </w:rPr>
   </w:style>
-  <w:style w:type="paragraph" w:styleId="160">
+  <w:style w:type="paragraph" w:styleId="848">
     <w:name w:val="Subtitle"/>
-    <w:basedOn w:val="664"/>
-    <w:next w:val="664"/>
-    <w:link w:val="161"/>
+    <w:basedOn w:val="886"/>
+    <w:next w:val="886"/>
+    <w:link w:val="849"/>
     <w:uiPriority w:val="11"/>
     <w:qFormat/>
     <w:pPr>
@@ -31460,10 +31595,10 @@
       <w:szCs w:val="28"/>
     </w:rPr>
   </w:style>
-  <w:style w:type="character" w:styleId="161">
+  <w:style w:type="character" w:styleId="849">
     <w:name w:val="Subtitle Char"/>
-    <w:basedOn w:val="147"/>
-    <w:link w:val="160"/>
+    <w:basedOn w:val="836"/>
+    <w:link w:val="848"/>
     <w:uiPriority w:val="11"/>
     <w:pPr>
       <w:pBdr/>
@@ -31477,11 +31612,11 @@
       <w:szCs w:val="28"/>
     </w:rPr>
   </w:style>
-  <w:style w:type="paragraph" w:styleId="162">
+  <w:style w:type="paragraph" w:styleId="850">
     <w:name w:val="Quote"/>
-    <w:basedOn w:val="664"/>
-    <w:next w:val="664"/>
-    <w:link w:val="163"/>
+    <w:basedOn w:val="886"/>
+    <w:next w:val="886"/>
+    <w:link w:val="851"/>
     <w:uiPriority w:val="29"/>
     <w:qFormat/>
     <w:pPr>
@@ -31496,10 +31631,10 @@
       <w:color w:val="404040" w:themeColor="text1" w:themeTint="BF"/>
     </w:rPr>
   </w:style>
-  <w:style w:type="character" w:styleId="163">
+  <w:style w:type="character" w:styleId="851">
     <w:name w:val="Quote Char"/>
-    <w:basedOn w:val="147"/>
-    <w:link w:val="162"/>
+    <w:basedOn w:val="836"/>
+    <w:link w:val="850"/>
     <w:uiPriority w:val="29"/>
     <w:pPr>
       <w:pBdr/>
@@ -31512,9 +31647,9 @@
       <w:color w:val="404040" w:themeColor="text1" w:themeTint="BF"/>
     </w:rPr>
   </w:style>
-  <w:style w:type="character" w:styleId="165">
+  <w:style w:type="character" w:styleId="852">
     <w:name w:val="Intense Emphasis"/>
-    <w:basedOn w:val="147"/>
+    <w:basedOn w:val="836"/>
     <w:uiPriority w:val="21"/>
     <w:qFormat/>
     <w:pPr>
@@ -31528,11 +31663,11 @@
       <w:color w:val="0f4761" w:themeColor="accent1" w:themeShade="BF"/>
     </w:rPr>
   </w:style>
-  <w:style w:type="paragraph" w:styleId="166">
+  <w:style w:type="paragraph" w:styleId="853">
     <w:name w:val="Intense Quote"/>
-    <w:basedOn w:val="664"/>
-    <w:next w:val="664"/>
-    <w:link w:val="167"/>
+    <w:basedOn w:val="886"/>
+    <w:next w:val="886"/>
+    <w:link w:val="854"/>
     <w:uiPriority w:val="30"/>
     <w:qFormat/>
     <w:pPr>
@@ -31550,10 +31685,10 @@
       <w:color w:val="0f4761" w:themeColor="accent1" w:themeShade="BF"/>
     </w:rPr>
   </w:style>
-  <w:style w:type="character" w:styleId="167">
+  <w:style w:type="character" w:styleId="854">
     <w:name w:val="Intense Quote Char"/>
-    <w:basedOn w:val="147"/>
-    <w:link w:val="166"/>
+    <w:basedOn w:val="836"/>
+    <w:link w:val="853"/>
     <w:uiPriority w:val="30"/>
     <w:pPr>
       <w:pBdr/>
@@ -31566,9 +31701,9 @@
       <w:color w:val="0f4761" w:themeColor="accent1" w:themeShade="BF"/>
     </w:rPr>
   </w:style>
-  <w:style w:type="character" w:styleId="168">
+  <w:style w:type="character" w:styleId="855">
     <w:name w:val="Intense Reference"/>
-    <w:basedOn w:val="147"/>
+    <w:basedOn w:val="836"/>
     <w:uiPriority w:val="32"/>
     <w:qFormat/>
     <w:pPr>
@@ -31584,9 +31719,9 @@
       <w:spacing w:val="5"/>
     </w:rPr>
   </w:style>
-  <w:style w:type="character" w:styleId="170">
+  <w:style w:type="character" w:styleId="856">
     <w:name w:val="Subtle Emphasis"/>
-    <w:basedOn w:val="147"/>
+    <w:basedOn w:val="836"/>
     <w:uiPriority w:val="19"/>
     <w:qFormat/>
     <w:pPr>
@@ -31600,9 +31735,9 @@
       <w:color w:val="404040" w:themeColor="text1" w:themeTint="BF"/>
     </w:rPr>
   </w:style>
-  <w:style w:type="character" w:styleId="171">
+  <w:style w:type="character" w:styleId="857">
     <w:name w:val="Emphasis"/>
-    <w:basedOn w:val="147"/>
+    <w:basedOn w:val="836"/>
     <w:uiPriority w:val="20"/>
     <w:qFormat/>
     <w:pPr>
@@ -31615,9 +31750,9 @@
       <w:iCs/>
     </w:rPr>
   </w:style>
-  <w:style w:type="character" w:styleId="172">
+  <w:style w:type="character" w:styleId="858">
     <w:name w:val="Strong"/>
-    <w:basedOn w:val="147"/>
+    <w:basedOn w:val="836"/>
     <w:uiPriority w:val="22"/>
     <w:qFormat/>
     <w:pPr>
@@ -31630,9 +31765,9 @@
       <w:bCs/>
     </w:rPr>
   </w:style>
-  <w:style w:type="character" w:styleId="173">
+  <w:style w:type="character" w:styleId="859">
     <w:name w:val="Subtle Reference"/>
-    <w:basedOn w:val="147"/>
+    <w:basedOn w:val="836"/>
     <w:uiPriority w:val="31"/>
     <w:qFormat/>
     <w:pPr>
@@ -31645,9 +31780,9 @@
       <w:color w:val="5a5a5a" w:themeColor="text1" w:themeTint="A5"/>
     </w:rPr>
   </w:style>
-  <w:style w:type="character" w:styleId="174">
+  <w:style w:type="character" w:styleId="860">
     <w:name w:val="Book Title"/>
-    <w:basedOn w:val="147"/>
+    <w:basedOn w:val="836"/>
     <w:uiPriority w:val="33"/>
     <w:qFormat/>
     <w:pPr>
@@ -31663,10 +31798,10 @@
       <w:spacing w:val="5"/>
     </w:rPr>
   </w:style>
-  <w:style w:type="paragraph" w:styleId="175">
+  <w:style w:type="paragraph" w:styleId="861">
     <w:name w:val="Header"/>
-    <w:basedOn w:val="664"/>
-    <w:link w:val="176"/>
+    <w:basedOn w:val="886"/>
+    <w:link w:val="862"/>
     <w:uiPriority w:val="99"/>
     <w:unhideWhenUsed/>
     <w:pPr>
@@ -31679,10 +31814,10 @@
       <w:ind/>
     </w:pPr>
   </w:style>
-  <w:style w:type="character" w:styleId="176">
+  <w:style w:type="character" w:styleId="862">
     <w:name w:val="Header Char"/>
-    <w:basedOn w:val="147"/>
-    <w:link w:val="175"/>
+    <w:basedOn w:val="836"/>
+    <w:link w:val="861"/>
     <w:uiPriority w:val="99"/>
     <w:pPr>
       <w:pBdr/>
@@ -31690,10 +31825,10 @@
       <w:ind/>
     </w:pPr>
   </w:style>
-  <w:style w:type="paragraph" w:styleId="177">
+  <w:style w:type="paragraph" w:styleId="863">
     <w:name w:val="Footer"/>
-    <w:basedOn w:val="664"/>
-    <w:link w:val="178"/>
+    <w:basedOn w:val="886"/>
+    <w:link w:val="864"/>
     <w:uiPriority w:val="99"/>
     <w:unhideWhenUsed/>
     <w:pPr>
@@ -31706,10 +31841,10 @@
       <w:ind/>
     </w:pPr>
   </w:style>
-  <w:style w:type="character" w:styleId="178">
+  <w:style w:type="character" w:styleId="864">
     <w:name w:val="Footer Char"/>
-    <w:basedOn w:val="147"/>
-    <w:link w:val="177"/>
+    <w:basedOn w:val="836"/>
+    <w:link w:val="863"/>
     <w:uiPriority w:val="99"/>
     <w:pPr>
       <w:pBdr/>
@@ -31717,10 +31852,10 @@
       <w:ind/>
     </w:pPr>
   </w:style>
-  <w:style w:type="paragraph" w:styleId="179">
+  <w:style w:type="paragraph" w:styleId="865">
     <w:name w:val="Caption"/>
-    <w:basedOn w:val="664"/>
-    <w:next w:val="664"/>
+    <w:basedOn w:val="886"/>
+    <w:next w:val="886"/>
     <w:uiPriority w:val="35"/>
     <w:unhideWhenUsed/>
     <w:qFormat/>
@@ -31737,10 +31872,10 @@
       <w:szCs w:val="18"/>
     </w:rPr>
   </w:style>
-  <w:style w:type="paragraph" w:styleId="180">
+  <w:style w:type="paragraph" w:styleId="866">
     <w:name w:val="footnote text"/>
-    <w:basedOn w:val="664"/>
-    <w:link w:val="181"/>
+    <w:basedOn w:val="886"/>
+    <w:link w:val="867"/>
     <w:uiPriority w:val="99"/>
     <w:semiHidden/>
     <w:unhideWhenUsed/>
@@ -31754,10 +31889,10 @@
       <w:szCs w:val="20"/>
     </w:rPr>
   </w:style>
-  <w:style w:type="character" w:styleId="181">
+  <w:style w:type="character" w:styleId="867">
     <w:name w:val="Footnote Text Char"/>
-    <w:basedOn w:val="147"/>
-    <w:link w:val="180"/>
+    <w:basedOn w:val="836"/>
+    <w:link w:val="866"/>
     <w:uiPriority w:val="99"/>
     <w:semiHidden/>
     <w:pPr>
@@ -31770,9 +31905,9 @@
       <w:szCs w:val="20"/>
     </w:rPr>
   </w:style>
-  <w:style w:type="character" w:styleId="182">
+  <w:style w:type="character" w:styleId="868">
     <w:name w:val="footnote reference"/>
-    <w:basedOn w:val="147"/>
+    <w:basedOn w:val="836"/>
     <w:uiPriority w:val="99"/>
     <w:semiHidden/>
     <w:unhideWhenUsed/>
@@ -31785,10 +31920,10 @@
       <w:vertAlign w:val="superscript"/>
     </w:rPr>
   </w:style>
-  <w:style w:type="paragraph" w:styleId="183">
+  <w:style w:type="paragraph" w:styleId="869">
     <w:name w:val="endnote text"/>
-    <w:basedOn w:val="664"/>
-    <w:link w:val="184"/>
+    <w:basedOn w:val="886"/>
+    <w:link w:val="870"/>
     <w:uiPriority w:val="99"/>
     <w:semiHidden/>
     <w:unhideWhenUsed/>
@@ -31802,10 +31937,10 @@
       <w:szCs w:val="20"/>
     </w:rPr>
   </w:style>
-  <w:style w:type="character" w:styleId="184">
+  <w:style w:type="character" w:styleId="870">
     <w:name w:val="Endnote Text Char"/>
-    <w:basedOn w:val="147"/>
-    <w:link w:val="183"/>
+    <w:basedOn w:val="836"/>
+    <w:link w:val="869"/>
     <w:uiPriority w:val="99"/>
     <w:semiHidden/>
     <w:pPr>
@@ -31818,9 +31953,9 @@
       <w:szCs w:val="20"/>
     </w:rPr>
   </w:style>
-  <w:style w:type="character" w:styleId="185">
+  <w:style w:type="character" w:styleId="871">
     <w:name w:val="endnote reference"/>
-    <w:basedOn w:val="147"/>
+    <w:basedOn w:val="836"/>
     <w:uiPriority w:val="99"/>
     <w:semiHidden/>
     <w:unhideWhenUsed/>
@@ -31833,9 +31968,9 @@
       <w:vertAlign w:val="superscript"/>
     </w:rPr>
   </w:style>
-  <w:style w:type="character" w:styleId="186">
+  <w:style w:type="character" w:styleId="872">
     <w:name w:val="Hyperlink"/>
-    <w:basedOn w:val="147"/>
+    <w:basedOn w:val="836"/>
     <w:uiPriority w:val="99"/>
     <w:unhideWhenUsed/>
     <w:pPr>
@@ -31848,9 +31983,9 @@
       <w:u w:val="single"/>
     </w:rPr>
   </w:style>
-  <w:style w:type="character" w:styleId="187">
+  <w:style w:type="character" w:styleId="873">
     <w:name w:val="FollowedHyperlink"/>
-    <w:basedOn w:val="147"/>
+    <w:basedOn w:val="836"/>
     <w:uiPriority w:val="99"/>
     <w:semiHidden/>
     <w:unhideWhenUsed/>
@@ -31864,10 +31999,10 @@
       <w:u w:val="single"/>
     </w:rPr>
   </w:style>
-  <w:style w:type="paragraph" w:styleId="188">
+  <w:style w:type="paragraph" w:styleId="874">
     <w:name w:val="toc 1"/>
-    <w:basedOn w:val="664"/>
-    <w:next w:val="664"/>
+    <w:basedOn w:val="886"/>
+    <w:next w:val="886"/>
     <w:uiPriority w:val="39"/>
     <w:unhideWhenUsed/>
     <w:pPr>
@@ -31876,10 +32011,10 @@
       <w:ind/>
     </w:pPr>
   </w:style>
-  <w:style w:type="paragraph" w:styleId="189">
+  <w:style w:type="paragraph" w:styleId="875">
     <w:name w:val="toc 2"/>
-    <w:basedOn w:val="664"/>
-    <w:next w:val="664"/>
+    <w:basedOn w:val="886"/>
+    <w:next w:val="886"/>
     <w:uiPriority w:val="39"/>
     <w:unhideWhenUsed/>
     <w:pPr>
@@ -31888,10 +32023,10 @@
       <w:ind w:left="220"/>
     </w:pPr>
   </w:style>
-  <w:style w:type="paragraph" w:styleId="190">
+  <w:style w:type="paragraph" w:styleId="876">
     <w:name w:val="toc 3"/>
-    <w:basedOn w:val="664"/>
-    <w:next w:val="664"/>
+    <w:basedOn w:val="886"/>
+    <w:next w:val="886"/>
     <w:uiPriority w:val="39"/>
     <w:unhideWhenUsed/>
     <w:pPr>
@@ -31900,10 +32035,10 @@
       <w:ind w:left="440"/>
     </w:pPr>
   </w:style>
-  <w:style w:type="paragraph" w:styleId="191">
+  <w:style w:type="paragraph" w:styleId="877">
     <w:name w:val="toc 4"/>
-    <w:basedOn w:val="664"/>
-    <w:next w:val="664"/>
+    <w:basedOn w:val="886"/>
+    <w:next w:val="886"/>
     <w:uiPriority w:val="39"/>
     <w:unhideWhenUsed/>
     <w:pPr>
@@ -31912,10 +32047,10 @@
       <w:ind w:left="660"/>
     </w:pPr>
   </w:style>
-  <w:style w:type="paragraph" w:styleId="192">
+  <w:style w:type="paragraph" w:styleId="878">
     <w:name w:val="toc 5"/>
-    <w:basedOn w:val="664"/>
-    <w:next w:val="664"/>
+    <w:basedOn w:val="886"/>
+    <w:next w:val="886"/>
     <w:uiPriority w:val="39"/>
     <w:unhideWhenUsed/>
     <w:pPr>
@@ -31924,10 +32059,10 @@
       <w:ind w:left="880"/>
     </w:pPr>
   </w:style>
-  <w:style w:type="paragraph" w:styleId="193">
+  <w:style w:type="paragraph" w:styleId="879">
     <w:name w:val="toc 6"/>
-    <w:basedOn w:val="664"/>
-    <w:next w:val="664"/>
+    <w:basedOn w:val="886"/>
+    <w:next w:val="886"/>
     <w:uiPriority w:val="39"/>
     <w:unhideWhenUsed/>
     <w:pPr>
@@ -31936,10 +32071,10 @@
       <w:ind w:left="1100"/>
     </w:pPr>
   </w:style>
-  <w:style w:type="paragraph" w:styleId="194">
+  <w:style w:type="paragraph" w:styleId="880">
     <w:name w:val="toc 7"/>
-    <w:basedOn w:val="664"/>
-    <w:next w:val="664"/>
+    <w:basedOn w:val="886"/>
+    <w:next w:val="886"/>
     <w:uiPriority w:val="39"/>
     <w:unhideWhenUsed/>
     <w:pPr>
@@ -31948,10 +32083,10 @@
       <w:ind w:left="1320"/>
     </w:pPr>
   </w:style>
-  <w:style w:type="paragraph" w:styleId="195">
+  <w:style w:type="paragraph" w:styleId="881">
     <w:name w:val="toc 8"/>
-    <w:basedOn w:val="664"/>
-    <w:next w:val="664"/>
+    <w:basedOn w:val="886"/>
+    <w:next w:val="886"/>
     <w:uiPriority w:val="39"/>
     <w:unhideWhenUsed/>
     <w:pPr>
@@ -31960,10 +32095,10 @@
       <w:ind w:left="1540"/>
     </w:pPr>
   </w:style>
-  <w:style w:type="paragraph" w:styleId="196">
+  <w:style w:type="paragraph" w:styleId="882">
     <w:name w:val="toc 9"/>
-    <w:basedOn w:val="664"/>
-    <w:next w:val="664"/>
+    <w:basedOn w:val="886"/>
+    <w:next w:val="886"/>
     <w:uiPriority w:val="39"/>
     <w:unhideWhenUsed/>
     <w:pPr>
@@ -31972,9 +32107,9 @@
       <w:ind w:left="1760"/>
     </w:pPr>
   </w:style>
-  <w:style w:type="character" w:styleId="197">
+  <w:style w:type="character" w:styleId="883">
     <w:name w:val="Placeholder Text"/>
-    <w:basedOn w:val="147"/>
+    <w:basedOn w:val="836"/>
     <w:uiPriority w:val="99"/>
     <w:semiHidden/>
     <w:pPr>
@@ -31986,7 +32121,7 @@
       <w:color w:val="666666"/>
     </w:rPr>
   </w:style>
-  <w:style w:type="paragraph" w:styleId="207">
+  <w:style w:type="paragraph" w:styleId="884">
     <w:name w:val="TOC Heading"/>
     <w:uiPriority w:val="39"/>
     <w:unhideWhenUsed/>
@@ -31996,10 +32131,10 @@
       <w:ind/>
     </w:pPr>
   </w:style>
-  <w:style w:type="paragraph" w:styleId="208">
+  <w:style w:type="paragraph" w:styleId="885">
     <w:name w:val="table of figures"/>
-    <w:basedOn w:val="664"/>
-    <w:next w:val="664"/>
+    <w:basedOn w:val="886"/>
+    <w:next w:val="886"/>
     <w:uiPriority w:val="99"/>
     <w:unhideWhenUsed/>
     <w:pPr>
@@ -32008,7 +32143,7 @@
       <w:ind/>
     </w:pPr>
   </w:style>
-  <w:style w:type="paragraph" w:styleId="664" w:default="1">
+  <w:style w:type="paragraph" w:styleId="886" w:default="1">
     <w:name w:val="Normal"/>
     <w:qFormat/>
     <w:pPr>
@@ -32017,7 +32152,7 @@
       <w:ind/>
     </w:pPr>
   </w:style>
-  <w:style w:type="table" w:styleId="665" w:default="1">
+  <w:style w:type="table" w:styleId="887" w:default="1">
     <w:name w:val="Normal Table"/>
     <w:uiPriority w:val="99"/>
     <w:semiHidden/>
@@ -32210,7 +32345,7 @@
       </w:tcPr>
     </w:tblStylePr>
   </w:style>
-  <w:style w:type="numbering" w:styleId="666" w:default="1">
+  <w:style w:type="numbering" w:styleId="888" w:default="1">
     <w:name w:val="No List"/>
     <w:uiPriority w:val="99"/>
     <w:semiHidden/>
@@ -32221,9 +32356,9 @@
       <w:ind/>
     </w:pPr>
   </w:style>
-  <w:style w:type="paragraph" w:styleId="667">
+  <w:style w:type="paragraph" w:styleId="889">
     <w:name w:val="No Spacing"/>
-    <w:basedOn w:val="664"/>
+    <w:basedOn w:val="886"/>
     <w:uiPriority w:val="1"/>
     <w:qFormat/>
     <w:pPr>
@@ -32232,9 +32367,9 @@
       <w:ind/>
     </w:pPr>
   </w:style>
-  <w:style w:type="paragraph" w:styleId="668">
+  <w:style w:type="paragraph" w:styleId="890">
     <w:name w:val="List Paragraph"/>
-    <w:basedOn w:val="664"/>
+    <w:basedOn w:val="886"/>
     <w:uiPriority w:val="34"/>
     <w:qFormat/>
     <w:pPr>

</xml_diff>